<commit_message>
Finished Assignment 3: Test Plan
Work is done in Test_Plan.docx and result is in Test_Plan.pdf. Also made minor edits to the UML class diagram
</commit_message>
<xml_diff>
--- a/Group_07_Design_Specification.docx
+++ b/Group_07_Design_Specification.docx
@@ -59,6 +59,7 @@
           <w:u w:val="single"/>
         </w:rPr>
       </w:pPr>
+      <w:bookmarkStart w:id="0" w:name="_Hlk161851724"/>
       <w:r>
         <w:rPr>
           <w:sz w:val="36"/>
@@ -118,6 +119,7 @@
         <w:t>Software Architect</w:t>
       </w:r>
     </w:p>
+    <w:bookmarkEnd w:id="0"/>
     <w:p>
       <w:pPr>
         <w:spacing w:after="0" w:line="480" w:lineRule="auto"/>
@@ -140,6 +142,7 @@
           <w:u w:val="single"/>
         </w:rPr>
       </w:pPr>
+      <w:bookmarkStart w:id="1" w:name="_Hlk161851750"/>
       <w:r>
         <w:rPr>
           <w:sz w:val="36"/>
@@ -166,6 +169,7 @@
         <w:t>CS 250: Introduction to Software System</w:t>
       </w:r>
     </w:p>
+    <w:bookmarkEnd w:id="1"/>
     <w:p>
       <w:pPr>
         <w:spacing w:after="0" w:line="480" w:lineRule="auto"/>
@@ -1602,10 +1606,10 @@
           <w:noProof/>
         </w:rPr>
         <w:drawing>
-          <wp:inline distT="0" distB="0" distL="0" distR="0" wp14:anchorId="29261BFD" wp14:editId="198F2D10">
+          <wp:inline distT="0" distB="0" distL="0" distR="0" wp14:anchorId="66E25378" wp14:editId="7087C9B7">
             <wp:extent cx="5943600" cy="6794500"/>
             <wp:effectExtent l="0" t="0" r="0" b="6350"/>
-            <wp:docPr id="666745604" name="Picture 1"/>
+            <wp:docPr id="150005892" name="Picture 1"/>
             <wp:cNvGraphicFramePr>
               <a:graphicFrameLocks xmlns:a="http://schemas.openxmlformats.org/drawingml/2006/main" noChangeAspect="1"/>
             </wp:cNvGraphicFramePr>
@@ -1748,7 +1752,7 @@
       </w:tr>
       <w:tr>
         <w:trPr>
-          <w:trHeight w:val="4567"/>
+          <w:trHeight w:val="4931"/>
         </w:trPr>
         <w:tc>
           <w:tcPr>
@@ -1831,13 +1835,23 @@
               </w:rPr>
               <w:t xml:space="preserve">tributes </w:t>
             </w:r>
-            <w:r>
-              <w:rPr>
-                <w:color w:val="auto"/>
-                <w:sz w:val="26"/>
-                <w:szCs w:val="26"/>
-              </w:rPr>
-              <w:t xml:space="preserve">is a map whose keys are </w:t>
+            <w:proofErr w:type="gramStart"/>
+            <w:r>
+              <w:rPr>
+                <w:color w:val="auto"/>
+                <w:sz w:val="26"/>
+                <w:szCs w:val="26"/>
+              </w:rPr>
+              <w:t>is</w:t>
+            </w:r>
+            <w:proofErr w:type="gramEnd"/>
+            <w:r>
+              <w:rPr>
+                <w:color w:val="auto"/>
+                <w:sz w:val="26"/>
+                <w:szCs w:val="26"/>
+              </w:rPr>
+              <w:t xml:space="preserve"> a map whose keys are </w:t>
             </w:r>
             <w:r>
               <w:rPr>
@@ -1894,6 +1908,7 @@
               </w:rPr>
             </w:pPr>
             <w:proofErr w:type="spellStart"/>
+            <w:proofErr w:type="gramStart"/>
             <w:r>
               <w:rPr>
                 <w:b/>
@@ -1913,7 +1928,18 @@
                 <w:sz w:val="26"/>
                 <w:szCs w:val="26"/>
               </w:rPr>
-              <w:t xml:space="preserve">() </w:t>
+              <w:t>(</w:t>
+            </w:r>
+            <w:proofErr w:type="gramEnd"/>
+            <w:r>
+              <w:rPr>
+                <w:b/>
+                <w:bCs/>
+                <w:color w:val="auto"/>
+                <w:sz w:val="26"/>
+                <w:szCs w:val="26"/>
+              </w:rPr>
+              <w:t xml:space="preserve">) </w:t>
             </w:r>
             <w:r>
               <w:rPr>
@@ -2093,6 +2119,98 @@
                 <w:szCs w:val="26"/>
               </w:rPr>
             </w:pPr>
+            <w:r>
+              <w:rPr>
+                <w:b/>
+                <w:bCs/>
+                <w:color w:val="auto"/>
+                <w:sz w:val="26"/>
+                <w:szCs w:val="26"/>
+              </w:rPr>
+              <w:t>Constructor</w:t>
+            </w:r>
+            <w:r>
+              <w:rPr>
+                <w:color w:val="auto"/>
+                <w:sz w:val="26"/>
+                <w:szCs w:val="26"/>
+              </w:rPr>
+              <w:t xml:space="preserve"> </w:t>
+            </w:r>
+            <w:r>
+              <w:rPr>
+                <w:color w:val="auto"/>
+                <w:sz w:val="26"/>
+                <w:szCs w:val="26"/>
+              </w:rPr>
+              <w:t>get</w:t>
+            </w:r>
+            <w:r>
+              <w:rPr>
+                <w:color w:val="auto"/>
+                <w:sz w:val="26"/>
+                <w:szCs w:val="26"/>
+              </w:rPr>
+              <w:t xml:space="preserve"> input</w:t>
+            </w:r>
+            <w:r>
+              <w:rPr>
+                <w:color w:val="auto"/>
+                <w:sz w:val="26"/>
+                <w:szCs w:val="26"/>
+              </w:rPr>
+              <w:t>s</w:t>
+            </w:r>
+            <w:r>
+              <w:rPr>
+                <w:color w:val="auto"/>
+                <w:sz w:val="26"/>
+                <w:szCs w:val="26"/>
+              </w:rPr>
+              <w:t xml:space="preserve"> of </w:t>
+            </w:r>
+            <w:r>
+              <w:rPr>
+                <w:color w:val="auto"/>
+                <w:sz w:val="26"/>
+                <w:szCs w:val="26"/>
+              </w:rPr>
+              <w:t xml:space="preserve">price and </w:t>
+            </w:r>
+            <w:r>
+              <w:rPr>
+                <w:color w:val="auto"/>
+                <w:sz w:val="26"/>
+                <w:szCs w:val="26"/>
+              </w:rPr>
+              <w:t xml:space="preserve">map {attribute: spec, </w:t>
+            </w:r>
+            <w:proofErr w:type="spellStart"/>
+            <w:r>
+              <w:rPr>
+                <w:color w:val="auto"/>
+                <w:sz w:val="26"/>
+                <w:szCs w:val="26"/>
+              </w:rPr>
+              <w:t>etc</w:t>
+            </w:r>
+            <w:proofErr w:type="spellEnd"/>
+            <w:r>
+              <w:rPr>
+                <w:color w:val="auto"/>
+                <w:sz w:val="26"/>
+                <w:szCs w:val="26"/>
+              </w:rPr>
+              <w:t xml:space="preserve">} to </w:t>
+            </w:r>
+            <w:r>
+              <w:rPr>
+                <w:color w:val="auto"/>
+                <w:sz w:val="26"/>
+                <w:szCs w:val="26"/>
+              </w:rPr>
+              <w:t>assign</w:t>
+            </w:r>
           </w:p>
           <w:p>
             <w:pPr>
@@ -2112,147 +2230,104 @@
                 <w:sz w:val="26"/>
                 <w:szCs w:val="26"/>
               </w:rPr>
-              <w:t>Constructor</w:t>
-            </w:r>
-            <w:r>
-              <w:rPr>
-                <w:color w:val="auto"/>
-                <w:sz w:val="26"/>
-                <w:szCs w:val="26"/>
-              </w:rPr>
-              <w:t xml:space="preserve"> receives input of map {attribute: spec, </w:t>
-            </w:r>
+              <w:t>delete</w:t>
+            </w:r>
+            <w:r>
+              <w:rPr>
+                <w:b/>
+                <w:bCs/>
+                <w:color w:val="auto"/>
+                <w:sz w:val="26"/>
+                <w:szCs w:val="26"/>
+              </w:rPr>
+              <w:t xml:space="preserve"> I</w:t>
+            </w:r>
+            <w:r>
+              <w:rPr>
+                <w:b/>
+                <w:bCs/>
+                <w:color w:val="auto"/>
+                <w:sz w:val="26"/>
+                <w:szCs w:val="26"/>
+              </w:rPr>
+              <w:t>tem</w:t>
+            </w:r>
+            <w:r>
+              <w:rPr>
+                <w:color w:val="auto"/>
+                <w:sz w:val="26"/>
+                <w:szCs w:val="26"/>
+              </w:rPr>
+              <w:t xml:space="preserve"> deletes </w:t>
+            </w:r>
+            <w:r>
+              <w:rPr>
+                <w:color w:val="auto"/>
+                <w:sz w:val="26"/>
+                <w:szCs w:val="26"/>
+              </w:rPr>
+              <w:t>I</w:t>
+            </w:r>
+            <w:r>
+              <w:rPr>
+                <w:color w:val="auto"/>
+                <w:sz w:val="26"/>
+                <w:szCs w:val="26"/>
+              </w:rPr>
+              <w:t>tem</w:t>
+            </w:r>
+            <w:r>
+              <w:rPr>
+                <w:color w:val="auto"/>
+                <w:sz w:val="26"/>
+                <w:szCs w:val="26"/>
+              </w:rPr>
+              <w:t>, but must be separately removed from Inventory</w:t>
+            </w:r>
+          </w:p>
+          <w:p>
+            <w:pPr>
+              <w:spacing w:line="360" w:lineRule="auto"/>
+              <w:ind w:left="0" w:right="14" w:firstLine="0"/>
+              <w:rPr>
+                <w:color w:val="auto"/>
+                <w:sz w:val="26"/>
+                <w:szCs w:val="26"/>
+              </w:rPr>
+            </w:pPr>
             <w:proofErr w:type="spellStart"/>
-            <w:r>
-              <w:rPr>
-                <w:color w:val="auto"/>
-                <w:sz w:val="26"/>
-                <w:szCs w:val="26"/>
-              </w:rPr>
-              <w:t>etc</w:t>
+            <w:proofErr w:type="gramStart"/>
+            <w:r>
+              <w:rPr>
+                <w:b/>
+                <w:bCs/>
+                <w:color w:val="auto"/>
+                <w:sz w:val="26"/>
+                <w:szCs w:val="26"/>
+              </w:rPr>
+              <w:t>makeSale</w:t>
             </w:r>
             <w:proofErr w:type="spellEnd"/>
             <w:r>
               <w:rPr>
-                <w:color w:val="auto"/>
-                <w:sz w:val="26"/>
-                <w:szCs w:val="26"/>
-              </w:rPr>
-              <w:t>} to set attribute</w:t>
-            </w:r>
-            <w:r>
-              <w:rPr>
-                <w:color w:val="auto"/>
-                <w:sz w:val="26"/>
-                <w:szCs w:val="26"/>
-              </w:rPr>
-              <w:t>s</w:t>
-            </w:r>
-          </w:p>
-          <w:p>
-            <w:pPr>
-              <w:spacing w:line="360" w:lineRule="auto"/>
-              <w:ind w:left="0" w:right="14" w:firstLine="0"/>
-              <w:rPr>
-                <w:color w:val="auto"/>
-                <w:sz w:val="26"/>
-                <w:szCs w:val="26"/>
-              </w:rPr>
-            </w:pPr>
-            <w:r>
-              <w:rPr>
-                <w:b/>
-                <w:bCs/>
-                <w:color w:val="auto"/>
-                <w:sz w:val="26"/>
-                <w:szCs w:val="26"/>
-              </w:rPr>
-              <w:t>delete</w:t>
-            </w:r>
-            <w:r>
-              <w:rPr>
-                <w:b/>
-                <w:bCs/>
-                <w:color w:val="auto"/>
-                <w:sz w:val="26"/>
-                <w:szCs w:val="26"/>
-              </w:rPr>
-              <w:t xml:space="preserve"> I</w:t>
-            </w:r>
-            <w:r>
-              <w:rPr>
-                <w:b/>
-                <w:bCs/>
-                <w:color w:val="auto"/>
-                <w:sz w:val="26"/>
-                <w:szCs w:val="26"/>
-              </w:rPr>
-              <w:t>tem</w:t>
-            </w:r>
-            <w:r>
-              <w:rPr>
-                <w:color w:val="auto"/>
-                <w:sz w:val="26"/>
-                <w:szCs w:val="26"/>
-              </w:rPr>
-              <w:t xml:space="preserve"> deletes </w:t>
-            </w:r>
-            <w:r>
-              <w:rPr>
-                <w:color w:val="auto"/>
-                <w:sz w:val="26"/>
-                <w:szCs w:val="26"/>
-              </w:rPr>
-              <w:t>I</w:t>
-            </w:r>
-            <w:r>
-              <w:rPr>
-                <w:color w:val="auto"/>
-                <w:sz w:val="26"/>
-                <w:szCs w:val="26"/>
-              </w:rPr>
-              <w:t>tem</w:t>
-            </w:r>
-            <w:r>
-              <w:rPr>
-                <w:color w:val="auto"/>
-                <w:sz w:val="26"/>
-                <w:szCs w:val="26"/>
-              </w:rPr>
-              <w:t>, but must be separately removed from Inventory</w:t>
-            </w:r>
-          </w:p>
-          <w:p>
-            <w:pPr>
-              <w:spacing w:line="360" w:lineRule="auto"/>
-              <w:ind w:left="0" w:right="14" w:firstLine="0"/>
-              <w:rPr>
-                <w:color w:val="auto"/>
-                <w:sz w:val="26"/>
-                <w:szCs w:val="26"/>
-              </w:rPr>
-            </w:pPr>
-            <w:proofErr w:type="spellStart"/>
-            <w:r>
-              <w:rPr>
-                <w:b/>
-                <w:bCs/>
-                <w:color w:val="auto"/>
-                <w:sz w:val="26"/>
-                <w:szCs w:val="26"/>
-              </w:rPr>
-              <w:t>makeSale</w:t>
-            </w:r>
-            <w:proofErr w:type="spellEnd"/>
-            <w:r>
-              <w:rPr>
-                <w:b/>
-                <w:bCs/>
-                <w:color w:val="auto"/>
-                <w:sz w:val="26"/>
-                <w:szCs w:val="26"/>
-              </w:rPr>
-              <w:t>()</w:t>
+                <w:b/>
+                <w:bCs/>
+                <w:color w:val="auto"/>
+                <w:sz w:val="26"/>
+                <w:szCs w:val="26"/>
+              </w:rPr>
+              <w:t>(</w:t>
+            </w:r>
+            <w:proofErr w:type="gramEnd"/>
+            <w:r>
+              <w:rPr>
+                <w:b/>
+                <w:bCs/>
+                <w:color w:val="auto"/>
+                <w:sz w:val="26"/>
+                <w:szCs w:val="26"/>
+              </w:rPr>
+              <w:t>)</w:t>
             </w:r>
             <w:r>
               <w:rPr>
@@ -2471,6 +2546,7 @@
               <w:t xml:space="preserve">Use </w:t>
             </w:r>
             <w:proofErr w:type="spellStart"/>
+            <w:proofErr w:type="gramStart"/>
             <w:r>
               <w:rPr>
                 <w:b/>
@@ -2490,7 +2566,18 @@
                 <w:sz w:val="26"/>
                 <w:szCs w:val="26"/>
               </w:rPr>
-              <w:t>()</w:t>
+              <w:t>(</w:t>
+            </w:r>
+            <w:proofErr w:type="gramEnd"/>
+            <w:r>
+              <w:rPr>
+                <w:b/>
+                <w:bCs/>
+                <w:color w:val="auto"/>
+                <w:sz w:val="26"/>
+                <w:szCs w:val="26"/>
+              </w:rPr>
+              <w:t>)</w:t>
             </w:r>
             <w:r>
               <w:rPr>
@@ -2567,7 +2654,25 @@
                 <w:sz w:val="26"/>
                 <w:szCs w:val="26"/>
               </w:rPr>
-              <w:t xml:space="preserve"> stores a list of Item profiles </w:t>
+              <w:t xml:space="preserve"> </w:t>
+            </w:r>
+            <w:proofErr w:type="gramStart"/>
+            <w:r>
+              <w:rPr>
+                <w:color w:val="auto"/>
+                <w:sz w:val="26"/>
+                <w:szCs w:val="26"/>
+              </w:rPr>
+              <w:t>stores</w:t>
+            </w:r>
+            <w:proofErr w:type="gramEnd"/>
+            <w:r>
+              <w:rPr>
+                <w:color w:val="auto"/>
+                <w:sz w:val="26"/>
+                <w:szCs w:val="26"/>
+              </w:rPr>
+              <w:t xml:space="preserve"> a list of Item profiles </w:t>
             </w:r>
             <w:r>
               <w:rPr>
@@ -2691,7 +2796,29 @@
                 <w:sz w:val="26"/>
                 <w:szCs w:val="26"/>
               </w:rPr>
-              <w:t>(add/remove)Item(Item)</w:t>
+              <w:t>(add/</w:t>
+            </w:r>
+            <w:proofErr w:type="gramStart"/>
+            <w:r>
+              <w:rPr>
+                <w:b/>
+                <w:bCs/>
+                <w:color w:val="auto"/>
+                <w:sz w:val="26"/>
+                <w:szCs w:val="26"/>
+              </w:rPr>
+              <w:t>remove)Item</w:t>
+            </w:r>
+            <w:proofErr w:type="gramEnd"/>
+            <w:r>
+              <w:rPr>
+                <w:b/>
+                <w:bCs/>
+                <w:color w:val="auto"/>
+                <w:sz w:val="26"/>
+                <w:szCs w:val="26"/>
+              </w:rPr>
+              <w:t>(Item)</w:t>
             </w:r>
             <w:r>
               <w:rPr>
@@ -2737,6 +2864,7 @@
               </w:rPr>
             </w:pPr>
             <w:proofErr w:type="spellStart"/>
+            <w:proofErr w:type="gramStart"/>
             <w:r>
               <w:rPr>
                 <w:b/>
@@ -2756,7 +2884,18 @@
                 <w:sz w:val="26"/>
                 <w:szCs w:val="26"/>
               </w:rPr>
-              <w:t>()</w:t>
+              <w:t>(</w:t>
+            </w:r>
+            <w:proofErr w:type="gramEnd"/>
+            <w:r>
+              <w:rPr>
+                <w:b/>
+                <w:bCs/>
+                <w:color w:val="auto"/>
+                <w:sz w:val="26"/>
+                <w:szCs w:val="26"/>
+              </w:rPr>
+              <w:t>)</w:t>
             </w:r>
             <w:r>
               <w:rPr>
@@ -3017,15 +3156,15 @@
               </w:rPr>
             </w:pPr>
             <w:proofErr w:type="spellStart"/>
-            <w:r>
-              <w:rPr>
-                <w:b/>
-                <w:bCs/>
-                <w:color w:val="auto"/>
-                <w:sz w:val="26"/>
-                <w:szCs w:val="26"/>
-              </w:rPr>
-              <w:lastRenderedPageBreak/>
+            <w:proofErr w:type="gramStart"/>
+            <w:r>
+              <w:rPr>
+                <w:b/>
+                <w:bCs/>
+                <w:color w:val="auto"/>
+                <w:sz w:val="26"/>
+                <w:szCs w:val="26"/>
+              </w:rPr>
               <w:t>checkValid</w:t>
             </w:r>
             <w:r>
@@ -3047,7 +3186,18 @@
                 <w:sz w:val="26"/>
                 <w:szCs w:val="26"/>
               </w:rPr>
-              <w:t>()</w:t>
+              <w:t>(</w:t>
+            </w:r>
+            <w:proofErr w:type="gramEnd"/>
+            <w:r>
+              <w:rPr>
+                <w:b/>
+                <w:bCs/>
+                <w:color w:val="auto"/>
+                <w:sz w:val="26"/>
+                <w:szCs w:val="26"/>
+              </w:rPr>
+              <w:t>)</w:t>
             </w:r>
             <w:r>
               <w:rPr>
@@ -3316,6 +3466,7 @@
               </w:rPr>
             </w:pPr>
             <w:proofErr w:type="spellStart"/>
+            <w:proofErr w:type="gramStart"/>
             <w:r>
               <w:rPr>
                 <w:b/>
@@ -3335,7 +3486,18 @@
                 <w:sz w:val="26"/>
                 <w:szCs w:val="26"/>
               </w:rPr>
-              <w:t>()</w:t>
+              <w:t>(</w:t>
+            </w:r>
+            <w:proofErr w:type="gramEnd"/>
+            <w:r>
+              <w:rPr>
+                <w:b/>
+                <w:bCs/>
+                <w:color w:val="auto"/>
+                <w:sz w:val="26"/>
+                <w:szCs w:val="26"/>
+              </w:rPr>
+              <w:t>)</w:t>
             </w:r>
             <w:r>
               <w:rPr>
@@ -3357,6 +3519,7 @@
               </w:rPr>
             </w:pPr>
             <w:proofErr w:type="spellStart"/>
+            <w:proofErr w:type="gramStart"/>
             <w:r>
               <w:rPr>
                 <w:b/>
@@ -3376,7 +3539,18 @@
                 <w:sz w:val="26"/>
                 <w:szCs w:val="26"/>
               </w:rPr>
-              <w:t>()</w:t>
+              <w:t>(</w:t>
+            </w:r>
+            <w:proofErr w:type="gramEnd"/>
+            <w:r>
+              <w:rPr>
+                <w:b/>
+                <w:bCs/>
+                <w:color w:val="auto"/>
+                <w:sz w:val="26"/>
+                <w:szCs w:val="26"/>
+              </w:rPr>
+              <w:t>)</w:t>
             </w:r>
             <w:r>
               <w:rPr>
@@ -3416,6 +3590,7 @@
               </w:rPr>
             </w:pPr>
             <w:proofErr w:type="spellStart"/>
+            <w:proofErr w:type="gramStart"/>
             <w:r>
               <w:rPr>
                 <w:b/>
@@ -3435,7 +3610,18 @@
                 <w:sz w:val="26"/>
                 <w:szCs w:val="26"/>
               </w:rPr>
-              <w:t>(Card)</w:t>
+              <w:t>(</w:t>
+            </w:r>
+            <w:proofErr w:type="gramEnd"/>
+            <w:r>
+              <w:rPr>
+                <w:b/>
+                <w:bCs/>
+                <w:color w:val="auto"/>
+                <w:sz w:val="26"/>
+                <w:szCs w:val="26"/>
+              </w:rPr>
+              <w:t>Card)</w:t>
             </w:r>
             <w:r>
               <w:rPr>
@@ -3491,6 +3677,7 @@
               </w:rPr>
             </w:pPr>
             <w:proofErr w:type="spellStart"/>
+            <w:proofErr w:type="gramStart"/>
             <w:r>
               <w:rPr>
                 <w:b/>
@@ -3510,7 +3697,18 @@
                 <w:sz w:val="26"/>
                 <w:szCs w:val="26"/>
               </w:rPr>
-              <w:t>(int amount)</w:t>
+              <w:t>(</w:t>
+            </w:r>
+            <w:proofErr w:type="gramEnd"/>
+            <w:r>
+              <w:rPr>
+                <w:b/>
+                <w:bCs/>
+                <w:color w:val="auto"/>
+                <w:sz w:val="26"/>
+                <w:szCs w:val="26"/>
+              </w:rPr>
+              <w:t>int amount)</w:t>
             </w:r>
             <w:r>
               <w:rPr>
@@ -3668,7 +3866,18 @@
                 <w:sz w:val="26"/>
                 <w:szCs w:val="26"/>
               </w:rPr>
-              <w:t>[add/remove]</w:t>
+              <w:t>[add/</w:t>
+            </w:r>
+            <w:proofErr w:type="gramStart"/>
+            <w:r>
+              <w:rPr>
+                <w:b/>
+                <w:bCs/>
+                <w:color w:val="auto"/>
+                <w:sz w:val="26"/>
+                <w:szCs w:val="26"/>
+              </w:rPr>
+              <w:t>remove]</w:t>
             </w:r>
             <w:r>
               <w:rPr>
@@ -3680,6 +3889,7 @@
               </w:rPr>
               <w:t>Transaction</w:t>
             </w:r>
+            <w:proofErr w:type="gramEnd"/>
             <w:r>
               <w:rPr>
                 <w:b/>
@@ -3874,7 +4084,29 @@
                 <w:sz w:val="26"/>
                 <w:szCs w:val="26"/>
               </w:rPr>
-              <w:t>[add/remove]Item (Item)</w:t>
+              <w:t>[add/</w:t>
+            </w:r>
+            <w:proofErr w:type="gramStart"/>
+            <w:r>
+              <w:rPr>
+                <w:b/>
+                <w:bCs/>
+                <w:color w:val="auto"/>
+                <w:sz w:val="26"/>
+                <w:szCs w:val="26"/>
+              </w:rPr>
+              <w:t>remove]Item</w:t>
+            </w:r>
+            <w:proofErr w:type="gramEnd"/>
+            <w:r>
+              <w:rPr>
+                <w:b/>
+                <w:bCs/>
+                <w:color w:val="auto"/>
+                <w:sz w:val="26"/>
+                <w:szCs w:val="26"/>
+              </w:rPr>
+              <w:t xml:space="preserve"> (Item)</w:t>
             </w:r>
             <w:r>
               <w:rPr>
@@ -4090,6 +4322,7 @@
               </w:rPr>
             </w:pPr>
             <w:proofErr w:type="spellStart"/>
+            <w:proofErr w:type="gramStart"/>
             <w:r>
               <w:rPr>
                 <w:b/>
@@ -4112,6 +4345,7 @@
               <w:t>[</w:t>
             </w:r>
             <w:proofErr w:type="spellStart"/>
+            <w:proofErr w:type="gramEnd"/>
             <w:r>
               <w:rPr>
                 <w:b/>
@@ -4270,6 +4504,7 @@
               </w:rPr>
             </w:pPr>
             <w:proofErr w:type="spellStart"/>
+            <w:proofErr w:type="gramStart"/>
             <w:r>
               <w:rPr>
                 <w:b/>
@@ -4289,7 +4524,18 @@
                 <w:sz w:val="26"/>
                 <w:szCs w:val="26"/>
               </w:rPr>
-              <w:t>(ID)</w:t>
+              <w:t>(</w:t>
+            </w:r>
+            <w:proofErr w:type="gramEnd"/>
+            <w:r>
+              <w:rPr>
+                <w:b/>
+                <w:bCs/>
+                <w:color w:val="auto"/>
+                <w:sz w:val="26"/>
+                <w:szCs w:val="26"/>
+              </w:rPr>
+              <w:t>ID)</w:t>
             </w:r>
             <w:r>
               <w:rPr>
@@ -4328,6 +4574,17 @@
     <w:p>
       <w:pPr>
         <w:spacing w:after="0" w:line="360" w:lineRule="auto"/>
+        <w:ind w:left="0" w:right="14" w:firstLine="0"/>
+        <w:rPr>
+          <w:color w:val="FF0000"/>
+          <w:sz w:val="26"/>
+          <w:szCs w:val="26"/>
+        </w:rPr>
+      </w:pPr>
+    </w:p>
+    <w:p>
+      <w:pPr>
+        <w:spacing w:after="0" w:line="360" w:lineRule="auto"/>
         <w:ind w:left="0" w:firstLine="0"/>
         <w:rPr>
           <w:sz w:val="32"/>
@@ -4371,7 +4628,7 @@
           <w:noProof/>
         </w:rPr>
         <w:drawing>
-          <wp:inline distT="0" distB="0" distL="0" distR="0" wp14:anchorId="2713DF55" wp14:editId="6E009D16">
+          <wp:inline distT="0" distB="0" distL="0" distR="0" wp14:anchorId="2713DF55" wp14:editId="4469365D">
             <wp:extent cx="6513364" cy="3985260"/>
             <wp:effectExtent l="0" t="0" r="1905" b="0"/>
             <wp:docPr id="835787679" name="Picture 1"/>
@@ -4467,69 +4724,49 @@
 
 <file path=word/footer1.xml><?xml version="1.0" encoding="utf-8"?>
 <w:ftr xmlns:wpc="http://schemas.microsoft.com/office/word/2010/wordprocessingCanvas" xmlns:cx="http://schemas.microsoft.com/office/drawing/2014/chartex" xmlns:cx1="http://schemas.microsoft.com/office/drawing/2015/9/8/chartex" xmlns:cx2="http://schemas.microsoft.com/office/drawing/2015/10/21/chartex" xmlns:cx3="http://schemas.microsoft.com/office/drawing/2016/5/9/chartex" xmlns:cx4="http://schemas.microsoft.com/office/drawing/2016/5/10/chartex" xmlns:cx5="http://schemas.microsoft.com/office/drawing/2016/5/11/chartex" xmlns:cx6="http://schemas.microsoft.com/office/drawing/2016/5/12/chartex" xmlns:cx7="http://schemas.microsoft.com/office/drawing/2016/5/13/chartex" xmlns:cx8="http://schemas.microsoft.com/office/drawing/2016/5/14/chartex" xmlns:mc="http://schemas.openxmlformats.org/markup-compatibility/2006" xmlns:aink="http://schemas.microsoft.com/office/drawing/2016/ink" xmlns:am3d="http://schemas.microsoft.com/office/drawing/2017/model3d" xmlns:o="urn:schemas-microsoft-com:office:office" xmlns:oel="http://schemas.microsoft.com/office/2019/extlst" xmlns:r="http://schemas.openxmlformats.org/officeDocument/2006/relationships" xmlns:m="http://schemas.openxmlformats.org/officeDocument/2006/math" xmlns:v="urn:schemas-microsoft-com:vml" xmlns:wp14="http://schemas.microsoft.com/office/word/2010/wordprocessingDrawing" xmlns:wp="http://schemas.openxmlformats.org/drawingml/2006/wordprocessingDrawing" xmlns:w10="urn:schemas-microsoft-com:office:word" xmlns:w="http://schemas.openxmlformats.org/wordprocessingml/2006/main" xmlns:w14="http://schemas.microsoft.com/office/word/2010/wordml" xmlns:w15="http://schemas.microsoft.com/office/word/2012/wordml" xmlns:w16cex="http://schemas.microsoft.com/office/word/2018/wordml/cex" xmlns:w16cid="http://schemas.microsoft.com/office/word/2016/wordml/cid" xmlns:w16="http://schemas.microsoft.com/office/word/2018/wordml" xmlns:w16sdtdh="http://schemas.microsoft.com/office/word/2020/wordml/sdtdatahash" xmlns:w16se="http://schemas.microsoft.com/office/word/2015/wordml/symex" xmlns:wpg="http://schemas.microsoft.com/office/word/2010/wordprocessingGroup" xmlns:wpi="http://schemas.microsoft.com/office/word/2010/wordprocessingInk" xmlns:wne="http://schemas.microsoft.com/office/word/2006/wordml" xmlns:wps="http://schemas.microsoft.com/office/word/2010/wordprocessingShape" mc:Ignorable="w14 w15 w16se w16cid w16 w16cex w16sdtdh wp14">
-  <w:p>
-    <w:pPr>
-      <w:pBdr>
-        <w:top w:val="nil"/>
-        <w:left w:val="nil"/>
-        <w:bottom w:val="nil"/>
-        <w:right w:val="nil"/>
-        <w:between w:val="nil"/>
-      </w:pBdr>
-      <w:tabs>
-        <w:tab w:val="center" w:pos="4680"/>
-        <w:tab w:val="right" w:pos="9360"/>
-      </w:tabs>
-      <w:spacing w:after="0" w:line="240" w:lineRule="auto"/>
-      <w:jc w:val="right"/>
+  <w:sdt>
+    <w:sdtPr>
+      <w:id w:val="195354694"/>
+      <w:docPartObj>
+        <w:docPartGallery w:val="Page Numbers (Bottom of Page)"/>
+        <w:docPartUnique/>
+      </w:docPartObj>
+    </w:sdtPr>
+    <w:sdtEndPr>
       <w:rPr>
-        <w:b/>
-        <w:smallCaps/>
-        <w:color w:val="4472C4"/>
+        <w:noProof/>
       </w:rPr>
-    </w:pPr>
-    <w:r>
-      <w:rPr>
-        <w:b/>
-        <w:smallCaps/>
-        <w:color w:val="4472C4"/>
-      </w:rPr>
-      <w:fldChar w:fldCharType="begin"/>
-    </w:r>
-    <w:r>
-      <w:rPr>
-        <w:b/>
-        <w:smallCaps/>
-        <w:color w:val="4472C4"/>
-      </w:rPr>
-      <w:instrText>PAGE</w:instrText>
-    </w:r>
-    <w:r>
-      <w:rPr>
-        <w:b/>
-        <w:smallCaps/>
-        <w:color w:val="4472C4"/>
-      </w:rPr>
-      <w:fldChar w:fldCharType="separate"/>
-    </w:r>
-    <w:r>
-      <w:rPr>
-        <w:b/>
-        <w:smallCaps/>
-        <w:noProof/>
-        <w:color w:val="4472C4"/>
-      </w:rPr>
-      <w:t>1</w:t>
-    </w:r>
-    <w:r>
-      <w:rPr>
-        <w:b/>
-        <w:smallCaps/>
-        <w:color w:val="4472C4"/>
-      </w:rPr>
-      <w:fldChar w:fldCharType="end"/>
-    </w:r>
-  </w:p>
+    </w:sdtEndPr>
+    <w:sdtContent>
+      <w:p>
+        <w:pPr>
+          <w:pStyle w:val="Footer"/>
+          <w:jc w:val="right"/>
+        </w:pPr>
+        <w:r>
+          <w:fldChar w:fldCharType="begin"/>
+        </w:r>
+        <w:r>
+          <w:instrText xml:space="preserve"> PAGE   \* MERGEFORMAT </w:instrText>
+        </w:r>
+        <w:r>
+          <w:fldChar w:fldCharType="separate"/>
+        </w:r>
+        <w:r>
+          <w:rPr>
+            <w:noProof/>
+          </w:rPr>
+          <w:t>2</w:t>
+        </w:r>
+        <w:r>
+          <w:rPr>
+            <w:noProof/>
+          </w:rPr>
+          <w:fldChar w:fldCharType="end"/>
+        </w:r>
+      </w:p>
+    </w:sdtContent>
+  </w:sdt>
   <w:p>
     <w:pPr>
       <w:pBdr>

</xml_diff>

<commit_message>
Revised Konrad's work and finished Software Design 2.0
See 3. Data Management section of Group_07_Software_Design_2_0.pdf milestone.
</commit_message>
<xml_diff>
--- a/Group_07_Design_Specification.docx
+++ b/Group_07_Design_Specification.docx
@@ -1,6 +1,6 @@
 
 <file path=word/document.xml><?xml version="1.0" encoding="utf-8"?>
-<w:document xmlns:wpc="http://schemas.microsoft.com/office/word/2010/wordprocessingCanvas" xmlns:cx="http://schemas.microsoft.com/office/drawing/2014/chartex" xmlns:cx1="http://schemas.microsoft.com/office/drawing/2015/9/8/chartex" xmlns:cx2="http://schemas.microsoft.com/office/drawing/2015/10/21/chartex" xmlns:cx3="http://schemas.microsoft.com/office/drawing/2016/5/9/chartex" xmlns:cx4="http://schemas.microsoft.com/office/drawing/2016/5/10/chartex" xmlns:cx5="http://schemas.microsoft.com/office/drawing/2016/5/11/chartex" xmlns:cx6="http://schemas.microsoft.com/office/drawing/2016/5/12/chartex" xmlns:cx7="http://schemas.microsoft.com/office/drawing/2016/5/13/chartex" xmlns:cx8="http://schemas.microsoft.com/office/drawing/2016/5/14/chartex" xmlns:mc="http://schemas.openxmlformats.org/markup-compatibility/2006" xmlns:aink="http://schemas.microsoft.com/office/drawing/2016/ink" xmlns:am3d="http://schemas.microsoft.com/office/drawing/2017/model3d" xmlns:o="urn:schemas-microsoft-com:office:office" xmlns:oel="http://schemas.microsoft.com/office/2019/extlst" xmlns:r="http://schemas.openxmlformats.org/officeDocument/2006/relationships" xmlns:m="http://schemas.openxmlformats.org/officeDocument/2006/math" xmlns:v="urn:schemas-microsoft-com:vml" xmlns:wp14="http://schemas.microsoft.com/office/word/2010/wordprocessingDrawing" xmlns:wp="http://schemas.openxmlformats.org/drawingml/2006/wordprocessingDrawing" xmlns:w10="urn:schemas-microsoft-com:office:word" xmlns:w="http://schemas.openxmlformats.org/wordprocessingml/2006/main" xmlns:w14="http://schemas.microsoft.com/office/word/2010/wordml" xmlns:w15="http://schemas.microsoft.com/office/word/2012/wordml" xmlns:w16cex="http://schemas.microsoft.com/office/word/2018/wordml/cex" xmlns:w16cid="http://schemas.microsoft.com/office/word/2016/wordml/cid" xmlns:w16="http://schemas.microsoft.com/office/word/2018/wordml" xmlns:w16sdtdh="http://schemas.microsoft.com/office/word/2020/wordml/sdtdatahash" xmlns:w16se="http://schemas.microsoft.com/office/word/2015/wordml/symex" xmlns:wpg="http://schemas.microsoft.com/office/word/2010/wordprocessingGroup" xmlns:wpi="http://schemas.microsoft.com/office/word/2010/wordprocessingInk" xmlns:wne="http://schemas.microsoft.com/office/word/2006/wordml" xmlns:wps="http://schemas.microsoft.com/office/word/2010/wordprocessingShape" mc:Ignorable="w14 w15 w16se w16cid w16 w16cex w16sdtdh wp14">
+<w:document xmlns:wpc="http://schemas.microsoft.com/office/word/2010/wordprocessingCanvas" xmlns:cx="http://schemas.microsoft.com/office/drawing/2014/chartex" xmlns:cx1="http://schemas.microsoft.com/office/drawing/2015/9/8/chartex" xmlns:cx2="http://schemas.microsoft.com/office/drawing/2015/10/21/chartex" xmlns:cx3="http://schemas.microsoft.com/office/drawing/2016/5/9/chartex" xmlns:cx4="http://schemas.microsoft.com/office/drawing/2016/5/10/chartex" xmlns:cx5="http://schemas.microsoft.com/office/drawing/2016/5/11/chartex" xmlns:cx6="http://schemas.microsoft.com/office/drawing/2016/5/12/chartex" xmlns:cx7="http://schemas.microsoft.com/office/drawing/2016/5/13/chartex" xmlns:cx8="http://schemas.microsoft.com/office/drawing/2016/5/14/chartex" xmlns:mc="http://schemas.openxmlformats.org/markup-compatibility/2006" xmlns:aink="http://schemas.microsoft.com/office/drawing/2016/ink" xmlns:am3d="http://schemas.microsoft.com/office/drawing/2017/model3d" xmlns:o="urn:schemas-microsoft-com:office:office" xmlns:oel="http://schemas.microsoft.com/office/2019/extlst" xmlns:r="http://schemas.openxmlformats.org/officeDocument/2006/relationships" xmlns:m="http://schemas.openxmlformats.org/officeDocument/2006/math" xmlns:v="urn:schemas-microsoft-com:vml" xmlns:wp14="http://schemas.microsoft.com/office/word/2010/wordprocessingDrawing" xmlns:wp="http://schemas.openxmlformats.org/drawingml/2006/wordprocessingDrawing" xmlns:w10="urn:schemas-microsoft-com:office:word" xmlns:w="http://schemas.openxmlformats.org/wordprocessingml/2006/main" xmlns:w14="http://schemas.microsoft.com/office/word/2010/wordml" xmlns:w15="http://schemas.microsoft.com/office/word/2012/wordml" xmlns:w16cex="http://schemas.microsoft.com/office/word/2018/wordml/cex" xmlns:w16cid="http://schemas.microsoft.com/office/word/2016/wordml/cid" xmlns:w16="http://schemas.microsoft.com/office/word/2018/wordml" xmlns:w16du="http://schemas.microsoft.com/office/word/2023/wordml/word16du" xmlns:w16sdtdh="http://schemas.microsoft.com/office/word/2020/wordml/sdtdatahash" xmlns:w16se="http://schemas.microsoft.com/office/word/2015/wordml/symex" xmlns:wpg="http://schemas.microsoft.com/office/word/2010/wordprocessingGroup" xmlns:wpi="http://schemas.microsoft.com/office/word/2010/wordprocessingInk" xmlns:wne="http://schemas.microsoft.com/office/word/2006/wordml" xmlns:wps="http://schemas.microsoft.com/office/word/2010/wordprocessingShape" mc:Ignorable="w14 w15 w16se w16cid w16 w16cex w16sdtdh w16du wp14">
   <w:body>
     <w:p>
       <w:pPr>
@@ -4584,7 +4584,7 @@
     </w:p>
     <w:p>
       <w:pPr>
-        <w:spacing w:after="0" w:line="360" w:lineRule="auto"/>
+        <w:spacing w:after="0" w:line="480" w:lineRule="auto"/>
         <w:ind w:left="0" w:firstLine="0"/>
         <w:rPr>
           <w:sz w:val="32"/>
@@ -4592,6 +4592,7 @@
           <w:u w:val="single"/>
         </w:rPr>
       </w:pPr>
+      <w:bookmarkStart w:id="2" w:name="_Hlk163264639"/>
       <w:r>
         <w:rPr>
           <w:sz w:val="32"/>
@@ -4599,12 +4600,12 @@
           <w:u w:val="single"/>
         </w:rPr>
         <w:lastRenderedPageBreak/>
-        <w:t>3. Development Timeline</w:t>
-      </w:r>
-    </w:p>
-    <w:p>
-      <w:pPr>
-        <w:spacing w:after="0" w:line="360" w:lineRule="auto"/>
+        <w:t>3. Data Management</w:t>
+      </w:r>
+    </w:p>
+    <w:p>
+      <w:pPr>
+        <w:spacing w:after="0" w:line="480" w:lineRule="auto"/>
         <w:ind w:left="0" w:firstLine="0"/>
         <w:rPr>
           <w:sz w:val="32"/>
@@ -4615,6 +4616,1358 @@
     </w:p>
     <w:p>
       <w:pPr>
+        <w:spacing w:after="0" w:line="480" w:lineRule="auto"/>
+        <w:rPr>
+          <w:sz w:val="26"/>
+          <w:szCs w:val="26"/>
+        </w:rPr>
+      </w:pPr>
+      <w:bookmarkStart w:id="3" w:name="_Hlk163264753"/>
+      <w:r>
+        <w:rPr>
+          <w:sz w:val="26"/>
+          <w:szCs w:val="26"/>
+        </w:rPr>
+        <w:t>To devise the design and organization of our database systems, we follow these steps:</w:t>
+      </w:r>
+    </w:p>
+    <w:p>
+      <w:pPr>
+        <w:pStyle w:val="ListParagraph"/>
+        <w:numPr>
+          <w:ilvl w:val="0"/>
+          <w:numId w:val="2"/>
+        </w:numPr>
+        <w:spacing w:after="0" w:line="480" w:lineRule="auto"/>
+        <w:rPr>
+          <w:sz w:val="26"/>
+          <w:szCs w:val="26"/>
+        </w:rPr>
+      </w:pPr>
+      <w:r>
+        <w:rPr>
+          <w:sz w:val="26"/>
+          <w:szCs w:val="26"/>
+        </w:rPr>
+        <w:t>R</w:t>
+      </w:r>
+      <w:r>
+        <w:rPr>
+          <w:sz w:val="26"/>
+          <w:szCs w:val="26"/>
+        </w:rPr>
+        <w:t>ecall the tasks we want the point-of-sale system to manage and execute.</w:t>
+      </w:r>
+    </w:p>
+    <w:p>
+      <w:pPr>
+        <w:pStyle w:val="ListParagraph"/>
+        <w:numPr>
+          <w:ilvl w:val="0"/>
+          <w:numId w:val="2"/>
+        </w:numPr>
+        <w:spacing w:after="0" w:line="480" w:lineRule="auto"/>
+        <w:rPr>
+          <w:sz w:val="26"/>
+          <w:szCs w:val="26"/>
+        </w:rPr>
+      </w:pPr>
+      <w:r>
+        <w:rPr>
+          <w:sz w:val="26"/>
+          <w:szCs w:val="26"/>
+        </w:rPr>
+        <w:t>Recall the tools and procedures we implemented and drew to solve such tasks.</w:t>
+      </w:r>
+    </w:p>
+    <w:p>
+      <w:pPr>
+        <w:pStyle w:val="ListParagraph"/>
+        <w:numPr>
+          <w:ilvl w:val="0"/>
+          <w:numId w:val="2"/>
+        </w:numPr>
+        <w:spacing w:after="0" w:line="480" w:lineRule="auto"/>
+        <w:rPr>
+          <w:sz w:val="26"/>
+          <w:szCs w:val="26"/>
+        </w:rPr>
+      </w:pPr>
+      <w:r>
+        <w:rPr>
+          <w:sz w:val="26"/>
+          <w:szCs w:val="26"/>
+        </w:rPr>
+        <w:t xml:space="preserve">Brainstorm the types of data that need to be feed into such tools and procedures </w:t>
+      </w:r>
+    </w:p>
+    <w:p>
+      <w:pPr>
+        <w:pStyle w:val="ListParagraph"/>
+        <w:spacing w:after="0" w:line="480" w:lineRule="auto"/>
+        <w:ind w:left="1080"/>
+        <w:rPr>
+          <w:sz w:val="26"/>
+          <w:szCs w:val="26"/>
+        </w:rPr>
+      </w:pPr>
+      <w:r>
+        <w:rPr>
+          <w:sz w:val="26"/>
+          <w:szCs w:val="26"/>
+        </w:rPr>
+        <w:t>for them to produce the results that qualify as solutions to the tasks we intend our point-of-sale system to solve. Such data, their content and their type, will be the data that our database systems must record.</w:t>
+      </w:r>
+    </w:p>
+    <w:p>
+      <w:pPr>
+        <w:pStyle w:val="ListParagraph"/>
+        <w:spacing w:after="0" w:line="480" w:lineRule="auto"/>
+        <w:ind w:left="1080"/>
+        <w:rPr>
+          <w:sz w:val="26"/>
+          <w:szCs w:val="26"/>
+        </w:rPr>
+      </w:pPr>
+    </w:p>
+    <w:p>
+      <w:pPr>
+        <w:spacing w:after="0" w:line="480" w:lineRule="auto"/>
+        <w:rPr>
+          <w:sz w:val="26"/>
+          <w:szCs w:val="26"/>
+          <w:u w:val="single"/>
+        </w:rPr>
+      </w:pPr>
+      <w:r>
+        <w:rPr>
+          <w:sz w:val="26"/>
+          <w:szCs w:val="26"/>
+          <w:u w:val="single"/>
+        </w:rPr>
+        <w:t>Examples</w:t>
+      </w:r>
+      <w:r>
+        <w:rPr>
+          <w:sz w:val="26"/>
+          <w:szCs w:val="26"/>
+          <w:u w:val="single"/>
+        </w:rPr>
+        <w:t xml:space="preserve"> of Formulation</w:t>
+      </w:r>
+    </w:p>
+    <w:p>
+      <w:pPr>
+        <w:spacing w:after="0" w:line="360" w:lineRule="auto"/>
+        <w:ind w:left="28" w:hanging="14"/>
+        <w:rPr>
+          <w:sz w:val="26"/>
+          <w:szCs w:val="26"/>
+          <w:u w:val="single"/>
+        </w:rPr>
+      </w:pPr>
+    </w:p>
+    <w:tbl>
+      <w:tblPr>
+        <w:tblStyle w:val="TableGrid"/>
+        <w:tblW w:w="0" w:type="auto"/>
+        <w:tblLook w:val="04A0" w:firstRow="1" w:lastRow="0" w:firstColumn="1" w:lastColumn="0" w:noHBand="0" w:noVBand="1"/>
+      </w:tblPr>
+      <w:tblGrid>
+        <w:gridCol w:w="2605"/>
+        <w:gridCol w:w="2610"/>
+        <w:gridCol w:w="2340"/>
+        <w:gridCol w:w="1795"/>
+      </w:tblGrid>
+      <w:tr>
+        <w:trPr>
+          <w:trHeight w:val="422"/>
+        </w:trPr>
+        <w:tc>
+          <w:tcPr>
+            <w:tcW w:w="2605" w:type="dxa"/>
+          </w:tcPr>
+          <w:p>
+            <w:pPr>
+              <w:spacing w:line="360" w:lineRule="auto"/>
+              <w:ind w:left="28" w:hanging="14"/>
+              <w:jc w:val="center"/>
+              <w:rPr>
+                <w:b/>
+                <w:bCs/>
+                <w:sz w:val="25"/>
+                <w:szCs w:val="25"/>
+              </w:rPr>
+            </w:pPr>
+            <w:r>
+              <w:rPr>
+                <w:b/>
+                <w:bCs/>
+                <w:sz w:val="25"/>
+                <w:szCs w:val="25"/>
+              </w:rPr>
+              <w:t>Task</w:t>
+            </w:r>
+          </w:p>
+        </w:tc>
+        <w:tc>
+          <w:tcPr>
+            <w:tcW w:w="2610" w:type="dxa"/>
+          </w:tcPr>
+          <w:p>
+            <w:pPr>
+              <w:spacing w:line="360" w:lineRule="auto"/>
+              <w:ind w:left="28" w:hanging="14"/>
+              <w:jc w:val="center"/>
+              <w:rPr>
+                <w:b/>
+                <w:bCs/>
+                <w:sz w:val="25"/>
+                <w:szCs w:val="25"/>
+              </w:rPr>
+            </w:pPr>
+            <w:r>
+              <w:rPr>
+                <w:b/>
+                <w:bCs/>
+                <w:sz w:val="25"/>
+                <w:szCs w:val="25"/>
+              </w:rPr>
+              <w:t>Data</w:t>
+            </w:r>
+          </w:p>
+        </w:tc>
+        <w:tc>
+          <w:tcPr>
+            <w:tcW w:w="2340" w:type="dxa"/>
+          </w:tcPr>
+          <w:p>
+            <w:pPr>
+              <w:spacing w:line="360" w:lineRule="auto"/>
+              <w:ind w:left="28" w:hanging="14"/>
+              <w:jc w:val="center"/>
+              <w:rPr>
+                <w:b/>
+                <w:bCs/>
+                <w:sz w:val="25"/>
+                <w:szCs w:val="25"/>
+              </w:rPr>
+            </w:pPr>
+            <w:r>
+              <w:rPr>
+                <w:b/>
+                <w:bCs/>
+                <w:sz w:val="25"/>
+                <w:szCs w:val="25"/>
+              </w:rPr>
+              <w:t>Format</w:t>
+            </w:r>
+          </w:p>
+        </w:tc>
+        <w:tc>
+          <w:tcPr>
+            <w:tcW w:w="1795" w:type="dxa"/>
+          </w:tcPr>
+          <w:p>
+            <w:pPr>
+              <w:spacing w:line="360" w:lineRule="auto"/>
+              <w:ind w:left="28" w:hanging="14"/>
+              <w:jc w:val="center"/>
+              <w:rPr>
+                <w:b/>
+                <w:bCs/>
+                <w:sz w:val="25"/>
+                <w:szCs w:val="25"/>
+              </w:rPr>
+            </w:pPr>
+            <w:r>
+              <w:rPr>
+                <w:b/>
+                <w:bCs/>
+                <w:sz w:val="25"/>
+                <w:szCs w:val="25"/>
+              </w:rPr>
+              <w:t>Source</w:t>
+            </w:r>
+          </w:p>
+        </w:tc>
+      </w:tr>
+      <w:tr>
+        <w:trPr>
+          <w:trHeight w:val="1385"/>
+        </w:trPr>
+        <w:tc>
+          <w:tcPr>
+            <w:tcW w:w="2605" w:type="dxa"/>
+            <w:vAlign w:val="center"/>
+          </w:tcPr>
+          <w:p>
+            <w:pPr>
+              <w:spacing w:line="360" w:lineRule="auto"/>
+              <w:ind w:left="28" w:hanging="14"/>
+              <w:rPr>
+                <w:sz w:val="25"/>
+                <w:szCs w:val="25"/>
+              </w:rPr>
+            </w:pPr>
+            <w:r>
+              <w:rPr>
+                <w:sz w:val="25"/>
+                <w:szCs w:val="25"/>
+              </w:rPr>
+              <w:t>Allow employees and admins to login into the system</w:t>
+            </w:r>
+          </w:p>
+        </w:tc>
+        <w:tc>
+          <w:tcPr>
+            <w:tcW w:w="2610" w:type="dxa"/>
+            <w:vAlign w:val="center"/>
+          </w:tcPr>
+          <w:p>
+            <w:pPr>
+              <w:spacing w:line="360" w:lineRule="auto"/>
+              <w:ind w:left="28" w:hanging="14"/>
+              <w:rPr>
+                <w:sz w:val="25"/>
+                <w:szCs w:val="25"/>
+              </w:rPr>
+            </w:pPr>
+            <w:r>
+              <w:rPr>
+                <w:sz w:val="25"/>
+                <w:szCs w:val="25"/>
+              </w:rPr>
+              <w:t xml:space="preserve">Login permissions (identity, username, password, </w:t>
+            </w:r>
+            <w:proofErr w:type="spellStart"/>
+            <w:r>
+              <w:rPr>
+                <w:sz w:val="25"/>
+                <w:szCs w:val="25"/>
+              </w:rPr>
+              <w:t>storeID</w:t>
+            </w:r>
+            <w:proofErr w:type="spellEnd"/>
+            <w:r>
+              <w:rPr>
+                <w:sz w:val="25"/>
+                <w:szCs w:val="25"/>
+              </w:rPr>
+              <w:t>)</w:t>
+            </w:r>
+          </w:p>
+        </w:tc>
+        <w:tc>
+          <w:tcPr>
+            <w:tcW w:w="2340" w:type="dxa"/>
+            <w:vAlign w:val="center"/>
+          </w:tcPr>
+          <w:p>
+            <w:pPr>
+              <w:spacing w:line="360" w:lineRule="auto"/>
+              <w:ind w:left="28" w:hanging="14"/>
+              <w:rPr>
+                <w:sz w:val="25"/>
+                <w:szCs w:val="25"/>
+              </w:rPr>
+            </w:pPr>
+            <w:r>
+              <w:rPr>
+                <w:sz w:val="25"/>
+                <w:szCs w:val="25"/>
+              </w:rPr>
+              <w:t>Password is encrypted. The rest will be string.</w:t>
+            </w:r>
+          </w:p>
+        </w:tc>
+        <w:tc>
+          <w:tcPr>
+            <w:tcW w:w="1795" w:type="dxa"/>
+            <w:vAlign w:val="center"/>
+          </w:tcPr>
+          <w:p>
+            <w:pPr>
+              <w:spacing w:line="360" w:lineRule="auto"/>
+              <w:ind w:left="28" w:hanging="14"/>
+              <w:rPr>
+                <w:sz w:val="25"/>
+                <w:szCs w:val="25"/>
+              </w:rPr>
+            </w:pPr>
+            <w:r>
+              <w:rPr>
+                <w:sz w:val="25"/>
+                <w:szCs w:val="25"/>
+              </w:rPr>
+              <w:t>Manually chosen by user</w:t>
+            </w:r>
+          </w:p>
+        </w:tc>
+      </w:tr>
+      <w:tr>
+        <w:trPr>
+          <w:trHeight w:val="3689"/>
+        </w:trPr>
+        <w:tc>
+          <w:tcPr>
+            <w:tcW w:w="2605" w:type="dxa"/>
+            <w:vAlign w:val="center"/>
+          </w:tcPr>
+          <w:p>
+            <w:pPr>
+              <w:spacing w:line="360" w:lineRule="auto"/>
+              <w:ind w:left="28" w:hanging="14"/>
+              <w:rPr>
+                <w:sz w:val="25"/>
+                <w:szCs w:val="25"/>
+              </w:rPr>
+            </w:pPr>
+            <w:r>
+              <w:rPr>
+                <w:sz w:val="25"/>
+                <w:szCs w:val="25"/>
+              </w:rPr>
+              <w:t>Track which employee works at which store and their job title (trainee, regular, experienced, manager)</w:t>
+            </w:r>
+          </w:p>
+        </w:tc>
+        <w:tc>
+          <w:tcPr>
+            <w:tcW w:w="2610" w:type="dxa"/>
+            <w:vAlign w:val="center"/>
+          </w:tcPr>
+          <w:p>
+            <w:pPr>
+              <w:spacing w:line="360" w:lineRule="auto"/>
+              <w:ind w:left="28" w:hanging="14"/>
+              <w:rPr>
+                <w:sz w:val="25"/>
+                <w:szCs w:val="25"/>
+              </w:rPr>
+            </w:pPr>
+            <w:r>
+              <w:rPr>
+                <w:sz w:val="25"/>
+                <w:szCs w:val="25"/>
+              </w:rPr>
+              <w:t>Store location, store’s manager. Employee’s store location, work hours, current length of service</w:t>
+            </w:r>
+          </w:p>
+        </w:tc>
+        <w:tc>
+          <w:tcPr>
+            <w:tcW w:w="2340" w:type="dxa"/>
+            <w:vAlign w:val="center"/>
+          </w:tcPr>
+          <w:p>
+            <w:pPr>
+              <w:spacing w:line="360" w:lineRule="auto"/>
+              <w:ind w:left="28" w:hanging="14"/>
+              <w:rPr>
+                <w:sz w:val="25"/>
+                <w:szCs w:val="25"/>
+              </w:rPr>
+            </w:pPr>
+            <w:r>
+              <w:rPr>
+                <w:sz w:val="25"/>
+                <w:szCs w:val="25"/>
+              </w:rPr>
+              <w:t>Store location: string</w:t>
+            </w:r>
+          </w:p>
+          <w:p>
+            <w:pPr>
+              <w:spacing w:line="360" w:lineRule="auto"/>
+              <w:ind w:left="28" w:hanging="14"/>
+              <w:rPr>
+                <w:sz w:val="25"/>
+                <w:szCs w:val="25"/>
+              </w:rPr>
+            </w:pPr>
+            <w:r>
+              <w:rPr>
+                <w:sz w:val="25"/>
+                <w:szCs w:val="25"/>
+              </w:rPr>
+              <w:t>Store’s manager: ID</w:t>
+            </w:r>
+          </w:p>
+          <w:p>
+            <w:pPr>
+              <w:spacing w:line="360" w:lineRule="auto"/>
+              <w:ind w:left="28" w:hanging="14"/>
+              <w:rPr>
+                <w:sz w:val="25"/>
+                <w:szCs w:val="25"/>
+              </w:rPr>
+            </w:pPr>
+            <w:r>
+              <w:rPr>
+                <w:sz w:val="25"/>
+                <w:szCs w:val="25"/>
+              </w:rPr>
+              <w:t>Employee’s store location: ID</w:t>
+            </w:r>
+          </w:p>
+          <w:p>
+            <w:pPr>
+              <w:spacing w:line="360" w:lineRule="auto"/>
+              <w:ind w:left="28" w:hanging="14"/>
+              <w:rPr>
+                <w:sz w:val="25"/>
+                <w:szCs w:val="25"/>
+              </w:rPr>
+            </w:pPr>
+            <w:r>
+              <w:rPr>
+                <w:sz w:val="25"/>
+                <w:szCs w:val="25"/>
+              </w:rPr>
+              <w:t>Employee’s work hours: string</w:t>
+            </w:r>
+          </w:p>
+          <w:p>
+            <w:pPr>
+              <w:spacing w:line="360" w:lineRule="auto"/>
+              <w:ind w:left="28" w:hanging="14"/>
+              <w:rPr>
+                <w:sz w:val="25"/>
+                <w:szCs w:val="25"/>
+              </w:rPr>
+            </w:pPr>
+            <w:r>
+              <w:rPr>
+                <w:sz w:val="25"/>
+                <w:szCs w:val="25"/>
+              </w:rPr>
+              <w:t>Current length of service: int</w:t>
+            </w:r>
+          </w:p>
+        </w:tc>
+        <w:tc>
+          <w:tcPr>
+            <w:tcW w:w="1795" w:type="dxa"/>
+            <w:vAlign w:val="center"/>
+          </w:tcPr>
+          <w:p>
+            <w:pPr>
+              <w:spacing w:line="360" w:lineRule="auto"/>
+              <w:ind w:left="28" w:hanging="14"/>
+              <w:rPr>
+                <w:sz w:val="25"/>
+                <w:szCs w:val="25"/>
+              </w:rPr>
+            </w:pPr>
+            <w:r>
+              <w:rPr>
+                <w:sz w:val="25"/>
+                <w:szCs w:val="25"/>
+              </w:rPr>
+              <w:t>Most string types will be manually recorded. Current length of service is computed by the system</w:t>
+            </w:r>
+          </w:p>
+        </w:tc>
+      </w:tr>
+      <w:tr>
+        <w:trPr>
+          <w:trHeight w:val="3590"/>
+        </w:trPr>
+        <w:tc>
+          <w:tcPr>
+            <w:tcW w:w="2605" w:type="dxa"/>
+            <w:vAlign w:val="center"/>
+          </w:tcPr>
+          <w:p>
+            <w:pPr>
+              <w:spacing w:line="360" w:lineRule="auto"/>
+              <w:ind w:left="28" w:hanging="14"/>
+              <w:rPr>
+                <w:sz w:val="25"/>
+                <w:szCs w:val="25"/>
+              </w:rPr>
+            </w:pPr>
+            <w:r>
+              <w:rPr>
+                <w:sz w:val="25"/>
+                <w:szCs w:val="25"/>
+              </w:rPr>
+              <w:lastRenderedPageBreak/>
+              <w:t xml:space="preserve">Implement a “loyal customer” program that grants and alerts such customers to chosen deals on items </w:t>
+            </w:r>
+          </w:p>
+        </w:tc>
+        <w:tc>
+          <w:tcPr>
+            <w:tcW w:w="2610" w:type="dxa"/>
+            <w:vAlign w:val="center"/>
+          </w:tcPr>
+          <w:p>
+            <w:pPr>
+              <w:spacing w:line="360" w:lineRule="auto"/>
+              <w:ind w:left="28" w:hanging="14"/>
+              <w:rPr>
+                <w:sz w:val="25"/>
+                <w:szCs w:val="25"/>
+              </w:rPr>
+            </w:pPr>
+            <w:r>
+              <w:rPr>
+                <w:sz w:val="25"/>
+                <w:szCs w:val="25"/>
+              </w:rPr>
+              <w:t xml:space="preserve">Customer’s name, contact info, address, membership tier, </w:t>
+            </w:r>
+            <w:proofErr w:type="spellStart"/>
+            <w:r>
+              <w:rPr>
+                <w:sz w:val="25"/>
+                <w:szCs w:val="25"/>
+              </w:rPr>
+              <w:t>TransactionID</w:t>
+            </w:r>
+            <w:proofErr w:type="spellEnd"/>
+            <w:r>
+              <w:rPr>
+                <w:sz w:val="25"/>
+                <w:szCs w:val="25"/>
+              </w:rPr>
+              <w:t xml:space="preserve"> to link to the transaction history</w:t>
+            </w:r>
+          </w:p>
+        </w:tc>
+        <w:tc>
+          <w:tcPr>
+            <w:tcW w:w="2340" w:type="dxa"/>
+            <w:vAlign w:val="center"/>
+          </w:tcPr>
+          <w:p>
+            <w:pPr>
+              <w:spacing w:line="360" w:lineRule="auto"/>
+              <w:ind w:left="28" w:hanging="14"/>
+              <w:rPr>
+                <w:sz w:val="25"/>
+                <w:szCs w:val="25"/>
+              </w:rPr>
+            </w:pPr>
+            <w:r>
+              <w:rPr>
+                <w:sz w:val="25"/>
+                <w:szCs w:val="25"/>
+              </w:rPr>
+              <w:t>Name: String</w:t>
+            </w:r>
+          </w:p>
+          <w:p>
+            <w:pPr>
+              <w:spacing w:line="360" w:lineRule="auto"/>
+              <w:ind w:left="28" w:hanging="14"/>
+              <w:rPr>
+                <w:sz w:val="25"/>
+                <w:szCs w:val="25"/>
+              </w:rPr>
+            </w:pPr>
+            <w:r>
+              <w:rPr>
+                <w:sz w:val="25"/>
+                <w:szCs w:val="25"/>
+              </w:rPr>
+              <w:t>Phone no: string</w:t>
+            </w:r>
+          </w:p>
+          <w:p>
+            <w:pPr>
+              <w:spacing w:line="360" w:lineRule="auto"/>
+              <w:ind w:left="28" w:hanging="14"/>
+              <w:rPr>
+                <w:sz w:val="25"/>
+                <w:szCs w:val="25"/>
+              </w:rPr>
+            </w:pPr>
+            <w:r>
+              <w:rPr>
+                <w:sz w:val="25"/>
+                <w:szCs w:val="25"/>
+              </w:rPr>
+              <w:t>Membership tier: int</w:t>
+            </w:r>
+          </w:p>
+          <w:p>
+            <w:pPr>
+              <w:spacing w:line="360" w:lineRule="auto"/>
+              <w:ind w:left="28" w:hanging="14"/>
+              <w:rPr>
+                <w:sz w:val="25"/>
+                <w:szCs w:val="25"/>
+              </w:rPr>
+            </w:pPr>
+            <w:proofErr w:type="spellStart"/>
+            <w:r>
+              <w:rPr>
+                <w:sz w:val="25"/>
+                <w:szCs w:val="25"/>
+              </w:rPr>
+              <w:t>TransactionID</w:t>
+            </w:r>
+            <w:proofErr w:type="spellEnd"/>
+            <w:r>
+              <w:rPr>
+                <w:sz w:val="25"/>
+                <w:szCs w:val="25"/>
+              </w:rPr>
+              <w:t>: int</w:t>
+            </w:r>
+          </w:p>
+        </w:tc>
+        <w:tc>
+          <w:tcPr>
+            <w:tcW w:w="1795" w:type="dxa"/>
+            <w:vAlign w:val="center"/>
+          </w:tcPr>
+          <w:p>
+            <w:pPr>
+              <w:spacing w:line="360" w:lineRule="auto"/>
+              <w:ind w:left="28" w:hanging="14"/>
+              <w:rPr>
+                <w:sz w:val="25"/>
+                <w:szCs w:val="25"/>
+              </w:rPr>
+            </w:pPr>
+            <w:r>
+              <w:rPr>
+                <w:sz w:val="25"/>
+                <w:szCs w:val="25"/>
+              </w:rPr>
+              <w:t>Data relating to customer’s identity will be manually recorded.</w:t>
+            </w:r>
+          </w:p>
+          <w:p>
+            <w:pPr>
+              <w:spacing w:line="360" w:lineRule="auto"/>
+              <w:ind w:left="28" w:hanging="14"/>
+              <w:rPr>
+                <w:sz w:val="25"/>
+                <w:szCs w:val="25"/>
+              </w:rPr>
+            </w:pPr>
+            <w:proofErr w:type="spellStart"/>
+            <w:r>
+              <w:rPr>
+                <w:sz w:val="25"/>
+                <w:szCs w:val="25"/>
+              </w:rPr>
+              <w:t>TransactionID</w:t>
+            </w:r>
+            <w:proofErr w:type="spellEnd"/>
+            <w:r>
+              <w:rPr>
+                <w:sz w:val="25"/>
+                <w:szCs w:val="25"/>
+              </w:rPr>
+              <w:t xml:space="preserve"> will be given by the database</w:t>
+            </w:r>
+          </w:p>
+        </w:tc>
+      </w:tr>
+    </w:tbl>
+    <w:p>
+      <w:pPr>
+        <w:spacing w:after="0" w:line="480" w:lineRule="auto"/>
+        <w:rPr>
+          <w:sz w:val="26"/>
+          <w:szCs w:val="26"/>
+        </w:rPr>
+      </w:pPr>
+    </w:p>
+    <w:p>
+      <w:pPr>
+        <w:spacing w:after="0" w:line="480" w:lineRule="auto"/>
+        <w:rPr>
+          <w:sz w:val="26"/>
+          <w:szCs w:val="26"/>
+        </w:rPr>
+      </w:pPr>
+      <w:r>
+        <w:rPr>
+          <w:sz w:val="26"/>
+          <w:szCs w:val="26"/>
+        </w:rPr>
+        <w:t xml:space="preserve">For the tasks we anticipate, MySQL </w:t>
+      </w:r>
+      <w:r>
+        <w:rPr>
+          <w:sz w:val="26"/>
+          <w:szCs w:val="26"/>
+        </w:rPr>
+        <w:t xml:space="preserve">will </w:t>
+      </w:r>
+      <w:r>
+        <w:rPr>
+          <w:sz w:val="26"/>
+          <w:szCs w:val="26"/>
+        </w:rPr>
+        <w:t>be a reliable starting system. Being a relational database, SQL emphasizes structure to data and offers a simple, but effective language in structured query language for retrieving data based on their relations. Items, transactions, and inventory represent entities that are structures and so a point-of-sale system that works with such data will be well-managed by a relational database like SQL.</w:t>
+      </w:r>
+    </w:p>
+    <w:p>
+      <w:pPr>
+        <w:spacing w:after="0" w:line="480" w:lineRule="auto"/>
+        <w:rPr>
+          <w:sz w:val="26"/>
+          <w:szCs w:val="26"/>
+        </w:rPr>
+      </w:pPr>
+    </w:p>
+    <w:p>
+      <w:pPr>
+        <w:spacing w:after="0" w:line="480" w:lineRule="auto"/>
+        <w:rPr>
+          <w:sz w:val="26"/>
+          <w:szCs w:val="26"/>
+        </w:rPr>
+      </w:pPr>
+      <w:r>
+        <w:rPr>
+          <w:sz w:val="26"/>
+          <w:szCs w:val="26"/>
+        </w:rPr>
+        <w:t>Some examples of the tasks that our point-of-sale system is intended to manage were described above, such as managing employee logins, employee’s store work location, and a customer list for a “loyal customer” program.</w:t>
+      </w:r>
+    </w:p>
+    <w:p>
+      <w:pPr>
+        <w:spacing w:after="0" w:line="480" w:lineRule="auto"/>
+        <w:rPr>
+          <w:sz w:val="26"/>
+          <w:szCs w:val="26"/>
+        </w:rPr>
+      </w:pPr>
+    </w:p>
+    <w:p>
+      <w:pPr>
+        <w:spacing w:after="0" w:line="480" w:lineRule="auto"/>
+        <w:rPr>
+          <w:sz w:val="26"/>
+          <w:szCs w:val="26"/>
+        </w:rPr>
+      </w:pPr>
+      <w:r>
+        <w:rPr>
+          <w:sz w:val="26"/>
+          <w:szCs w:val="26"/>
+        </w:rPr>
+        <w:t xml:space="preserve">For each entity that we must manage, we will create a table for it in MySQL. For example, we will create a table for all these pieces of data: product, inventory, store, sale transaction, item return, refund. </w:t>
+      </w:r>
+      <w:r>
+        <w:rPr>
+          <w:sz w:val="26"/>
+          <w:szCs w:val="26"/>
+        </w:rPr>
+        <w:t xml:space="preserve">We are using one database with tables </w:t>
+      </w:r>
+      <w:r>
+        <w:rPr>
+          <w:sz w:val="26"/>
+          <w:szCs w:val="26"/>
+        </w:rPr>
+        <w:t>for all such entities so</w:t>
+      </w:r>
+      <w:r>
+        <w:rPr>
+          <w:sz w:val="26"/>
+          <w:szCs w:val="26"/>
+        </w:rPr>
+        <w:t xml:space="preserve"> to maintain data integrity and help with query performances as multiple tables can be joined together much simpler in one database.</w:t>
+      </w:r>
+    </w:p>
+    <w:p>
+      <w:pPr>
+        <w:spacing w:after="0" w:line="480" w:lineRule="auto"/>
+        <w:rPr>
+          <w:sz w:val="26"/>
+          <w:szCs w:val="26"/>
+        </w:rPr>
+      </w:pPr>
+    </w:p>
+    <w:p>
+      <w:pPr>
+        <w:spacing w:after="0" w:line="480" w:lineRule="auto"/>
+        <w:rPr>
+          <w:sz w:val="26"/>
+          <w:szCs w:val="26"/>
+        </w:rPr>
+      </w:pPr>
+      <w:r>
+        <w:rPr>
+          <w:sz w:val="26"/>
+          <w:szCs w:val="26"/>
+        </w:rPr>
+        <w:t>Employee Table</w:t>
+      </w:r>
+      <w:r>
+        <w:rPr>
+          <w:sz w:val="26"/>
+          <w:szCs w:val="26"/>
+        </w:rPr>
+        <w:t xml:space="preserve"> </w:t>
+      </w:r>
+      <w:r>
+        <w:rPr>
+          <w:sz w:val="26"/>
+          <w:szCs w:val="26"/>
+        </w:rPr>
+        <w:t>has columns:</w:t>
+      </w:r>
+      <w:r>
+        <w:rPr>
+          <w:sz w:val="26"/>
+          <w:szCs w:val="26"/>
+        </w:rPr>
+        <w:t xml:space="preserve"> </w:t>
+      </w:r>
+      <w:r>
+        <w:rPr>
+          <w:sz w:val="26"/>
+          <w:szCs w:val="26"/>
+        </w:rPr>
+        <w:t xml:space="preserve">ID </w:t>
+      </w:r>
+      <w:r>
+        <w:rPr>
+          <w:sz w:val="26"/>
+          <w:szCs w:val="26"/>
+        </w:rPr>
+        <w:t xml:space="preserve">(as primary key), name, login credentials, position, and contact information, and transaction id (for transactions done). </w:t>
+      </w:r>
+    </w:p>
+    <w:p>
+      <w:pPr>
+        <w:spacing w:after="0" w:line="480" w:lineRule="auto"/>
+        <w:rPr>
+          <w:sz w:val="26"/>
+          <w:szCs w:val="26"/>
+        </w:rPr>
+      </w:pPr>
+    </w:p>
+    <w:p>
+      <w:pPr>
+        <w:spacing w:after="0" w:line="480" w:lineRule="auto"/>
+        <w:rPr>
+          <w:sz w:val="26"/>
+          <w:szCs w:val="26"/>
+        </w:rPr>
+      </w:pPr>
+      <w:r>
+        <w:rPr>
+          <w:sz w:val="26"/>
+          <w:szCs w:val="26"/>
+        </w:rPr>
+        <w:t xml:space="preserve">Customer Table has columns: ID, </w:t>
+      </w:r>
+      <w:r>
+        <w:rPr>
+          <w:sz w:val="26"/>
+          <w:szCs w:val="26"/>
+        </w:rPr>
+        <w:t xml:space="preserve">name, address, contact information, rewards status, </w:t>
+      </w:r>
+      <w:proofErr w:type="spellStart"/>
+      <w:r>
+        <w:rPr>
+          <w:sz w:val="26"/>
+          <w:szCs w:val="26"/>
+        </w:rPr>
+        <w:t>transaction</w:t>
+      </w:r>
+      <w:r>
+        <w:rPr>
+          <w:sz w:val="26"/>
+          <w:szCs w:val="26"/>
+        </w:rPr>
+        <w:t>ID</w:t>
+      </w:r>
+      <w:proofErr w:type="spellEnd"/>
+      <w:r>
+        <w:rPr>
+          <w:sz w:val="26"/>
+          <w:szCs w:val="26"/>
+        </w:rPr>
+        <w:t xml:space="preserve"> (</w:t>
+      </w:r>
+      <w:r>
+        <w:rPr>
+          <w:sz w:val="26"/>
+          <w:szCs w:val="26"/>
+        </w:rPr>
+        <w:t>referencing foreign key</w:t>
+      </w:r>
+      <w:r>
+        <w:rPr>
+          <w:sz w:val="26"/>
+          <w:szCs w:val="26"/>
+        </w:rPr>
+        <w:t xml:space="preserve"> </w:t>
+      </w:r>
+      <w:r>
+        <w:rPr>
+          <w:sz w:val="26"/>
+          <w:szCs w:val="26"/>
+        </w:rPr>
+        <w:t>in Transaction Table</w:t>
+      </w:r>
+      <w:r>
+        <w:rPr>
+          <w:sz w:val="26"/>
+          <w:szCs w:val="26"/>
+        </w:rPr>
+        <w:t>).</w:t>
+      </w:r>
+    </w:p>
+    <w:p>
+      <w:pPr>
+        <w:spacing w:after="0" w:line="480" w:lineRule="auto"/>
+        <w:rPr>
+          <w:sz w:val="26"/>
+          <w:szCs w:val="26"/>
+        </w:rPr>
+      </w:pPr>
+    </w:p>
+    <w:p>
+      <w:pPr>
+        <w:spacing w:after="0" w:line="480" w:lineRule="auto"/>
+        <w:rPr>
+          <w:sz w:val="26"/>
+          <w:szCs w:val="26"/>
+        </w:rPr>
+      </w:pPr>
+      <w:r>
+        <w:rPr>
+          <w:sz w:val="26"/>
+          <w:szCs w:val="26"/>
+        </w:rPr>
+        <w:t>Item</w:t>
+      </w:r>
+      <w:r>
+        <w:rPr>
+          <w:sz w:val="26"/>
+          <w:szCs w:val="26"/>
+        </w:rPr>
+        <w:t xml:space="preserve"> </w:t>
+      </w:r>
+      <w:r>
+        <w:rPr>
+          <w:sz w:val="26"/>
+          <w:szCs w:val="26"/>
+        </w:rPr>
+        <w:t>T</w:t>
+      </w:r>
+      <w:r>
+        <w:rPr>
+          <w:sz w:val="26"/>
+          <w:szCs w:val="26"/>
+        </w:rPr>
+        <w:t xml:space="preserve">able </w:t>
+      </w:r>
+      <w:r>
+        <w:rPr>
+          <w:sz w:val="26"/>
+          <w:szCs w:val="26"/>
+        </w:rPr>
+        <w:t xml:space="preserve">has </w:t>
+      </w:r>
+      <w:r>
+        <w:rPr>
+          <w:sz w:val="26"/>
+          <w:szCs w:val="26"/>
+        </w:rPr>
+        <w:t>columns: ID</w:t>
+      </w:r>
+      <w:r>
+        <w:rPr>
+          <w:sz w:val="26"/>
+          <w:szCs w:val="26"/>
+        </w:rPr>
+        <w:t xml:space="preserve">, name, </w:t>
+      </w:r>
+      <w:r>
+        <w:rPr>
+          <w:sz w:val="26"/>
+          <w:szCs w:val="26"/>
+        </w:rPr>
+        <w:t>description</w:t>
+      </w:r>
+      <w:r>
+        <w:rPr>
+          <w:sz w:val="26"/>
+          <w:szCs w:val="26"/>
+        </w:rPr>
+        <w:t>, price, quantity (inventory count), and category</w:t>
+      </w:r>
+      <w:r>
+        <w:rPr>
+          <w:sz w:val="26"/>
+          <w:szCs w:val="26"/>
+        </w:rPr>
+        <w:t xml:space="preserve"> (referencing foreign key in Category Table)</w:t>
+      </w:r>
+      <w:r>
+        <w:rPr>
+          <w:sz w:val="26"/>
+          <w:szCs w:val="26"/>
+        </w:rPr>
+        <w:t>.</w:t>
+      </w:r>
+    </w:p>
+    <w:p>
+      <w:pPr>
+        <w:spacing w:after="0" w:line="480" w:lineRule="auto"/>
+        <w:rPr>
+          <w:sz w:val="26"/>
+          <w:szCs w:val="26"/>
+        </w:rPr>
+      </w:pPr>
+    </w:p>
+    <w:p>
+      <w:pPr>
+        <w:spacing w:after="0" w:line="480" w:lineRule="auto"/>
+        <w:rPr>
+          <w:sz w:val="26"/>
+          <w:szCs w:val="26"/>
+        </w:rPr>
+      </w:pPr>
+      <w:r>
+        <w:rPr>
+          <w:sz w:val="26"/>
+          <w:szCs w:val="26"/>
+        </w:rPr>
+        <w:t>T</w:t>
+      </w:r>
+      <w:r>
+        <w:rPr>
+          <w:sz w:val="26"/>
+          <w:szCs w:val="26"/>
+        </w:rPr>
+        <w:t xml:space="preserve">ransaction </w:t>
+      </w:r>
+      <w:r>
+        <w:rPr>
+          <w:sz w:val="26"/>
+          <w:szCs w:val="26"/>
+        </w:rPr>
+        <w:t>T</w:t>
+      </w:r>
+      <w:r>
+        <w:rPr>
+          <w:sz w:val="26"/>
+          <w:szCs w:val="26"/>
+        </w:rPr>
+        <w:t xml:space="preserve">able </w:t>
+      </w:r>
+      <w:r>
+        <w:rPr>
+          <w:sz w:val="26"/>
+          <w:szCs w:val="26"/>
+        </w:rPr>
+        <w:t>has</w:t>
+      </w:r>
+      <w:r>
+        <w:rPr>
+          <w:sz w:val="26"/>
+          <w:szCs w:val="26"/>
+        </w:rPr>
+        <w:t xml:space="preserve"> </w:t>
+      </w:r>
+      <w:r>
+        <w:rPr>
+          <w:sz w:val="26"/>
+          <w:szCs w:val="26"/>
+        </w:rPr>
+        <w:t xml:space="preserve">columns: </w:t>
+      </w:r>
+      <w:r>
+        <w:rPr>
+          <w:sz w:val="26"/>
+          <w:szCs w:val="26"/>
+        </w:rPr>
+        <w:t>ID</w:t>
+      </w:r>
+      <w:r>
+        <w:rPr>
+          <w:sz w:val="26"/>
+          <w:szCs w:val="26"/>
+        </w:rPr>
+        <w:t>, transaction date, employee id, customer id, amount paid, items, payment type, and transaction type (</w:t>
+      </w:r>
+      <w:r>
+        <w:rPr>
+          <w:sz w:val="26"/>
+          <w:szCs w:val="26"/>
+        </w:rPr>
+        <w:t xml:space="preserve">any </w:t>
+      </w:r>
+      <w:r>
+        <w:rPr>
+          <w:sz w:val="26"/>
+          <w:szCs w:val="26"/>
+        </w:rPr>
+        <w:t xml:space="preserve">of </w:t>
+      </w:r>
+      <w:r>
+        <w:rPr>
+          <w:sz w:val="26"/>
+          <w:szCs w:val="26"/>
+        </w:rPr>
+        <w:t>refund, sale, exchange).</w:t>
+      </w:r>
+    </w:p>
+    <w:p>
+      <w:pPr>
+        <w:spacing w:after="0" w:line="480" w:lineRule="auto"/>
+        <w:rPr>
+          <w:sz w:val="26"/>
+          <w:szCs w:val="26"/>
+        </w:rPr>
+      </w:pPr>
+    </w:p>
+    <w:p>
+      <w:pPr>
+        <w:spacing w:after="0" w:line="480" w:lineRule="auto"/>
+        <w:rPr>
+          <w:sz w:val="26"/>
+          <w:szCs w:val="26"/>
+        </w:rPr>
+      </w:pPr>
+      <w:r>
+        <w:rPr>
+          <w:sz w:val="26"/>
+          <w:szCs w:val="26"/>
+        </w:rPr>
+        <w:t>To maintain the integrity and quality of our data, we use</w:t>
+      </w:r>
+      <w:r>
+        <w:rPr>
+          <w:sz w:val="26"/>
+          <w:szCs w:val="26"/>
+        </w:rPr>
+        <w:t xml:space="preserve"> multiple tables </w:t>
+      </w:r>
+      <w:r>
+        <w:rPr>
+          <w:sz w:val="26"/>
+          <w:szCs w:val="26"/>
+        </w:rPr>
+        <w:t xml:space="preserve">with the aim to </w:t>
+      </w:r>
+      <w:r>
+        <w:rPr>
+          <w:sz w:val="26"/>
+          <w:szCs w:val="26"/>
+        </w:rPr>
+        <w:t>normalize our data and eliminate any redundancies in stored data. With more tables comes a more complex system to design, however, it allows us to make a more efficient system in terms of performance and, perhaps, data integrity.</w:t>
+      </w:r>
+    </w:p>
+    <w:p>
+      <w:pPr>
+        <w:spacing w:after="0" w:line="480" w:lineRule="auto"/>
+        <w:rPr>
+          <w:sz w:val="26"/>
+          <w:szCs w:val="26"/>
+        </w:rPr>
+      </w:pPr>
+    </w:p>
+    <w:p>
+      <w:pPr>
+        <w:spacing w:after="0" w:line="480" w:lineRule="auto"/>
+        <w:rPr>
+          <w:sz w:val="26"/>
+          <w:szCs w:val="26"/>
+        </w:rPr>
+      </w:pPr>
+      <w:r>
+        <w:rPr>
+          <w:sz w:val="26"/>
+          <w:szCs w:val="26"/>
+        </w:rPr>
+        <w:t>A second consideration</w:t>
+      </w:r>
+      <w:r>
+        <w:rPr>
+          <w:sz w:val="26"/>
+          <w:szCs w:val="26"/>
+        </w:rPr>
+        <w:t xml:space="preserve"> to our data management strategy is </w:t>
+      </w:r>
+      <w:r>
+        <w:rPr>
+          <w:sz w:val="26"/>
+          <w:szCs w:val="26"/>
+        </w:rPr>
+        <w:t xml:space="preserve">to </w:t>
+      </w:r>
+      <w:r>
+        <w:rPr>
+          <w:sz w:val="26"/>
+          <w:szCs w:val="26"/>
+        </w:rPr>
+        <w:t>stor</w:t>
+      </w:r>
+      <w:r>
+        <w:rPr>
+          <w:sz w:val="26"/>
+          <w:szCs w:val="26"/>
+        </w:rPr>
+        <w:t>e</w:t>
+      </w:r>
+      <w:r>
+        <w:rPr>
+          <w:sz w:val="26"/>
+          <w:szCs w:val="26"/>
+        </w:rPr>
+        <w:t xml:space="preserve"> a hot copy of all the data in a separate cloud server backup. It is important to have multiple copies of data among different storage levels as a preventative measure in case something were to go wrong. We will also make sure to monitor database activities often. </w:t>
+      </w:r>
+    </w:p>
+    <w:bookmarkEnd w:id="2"/>
+    <w:bookmarkEnd w:id="3"/>
+    <w:p>
+      <w:pPr>
+        <w:spacing w:after="0" w:line="480" w:lineRule="auto"/>
+        <w:rPr>
+          <w:sz w:val="26"/>
+          <w:szCs w:val="26"/>
+        </w:rPr>
+      </w:pPr>
+      <w:r>
+        <w:rPr>
+          <w:sz w:val="32"/>
+          <w:szCs w:val="32"/>
+          <w:u w:val="single"/>
+        </w:rPr>
+        <w:lastRenderedPageBreak/>
+        <w:t>4</w:t>
+      </w:r>
+      <w:r>
+        <w:rPr>
+          <w:sz w:val="32"/>
+          <w:szCs w:val="32"/>
+          <w:u w:val="single"/>
+        </w:rPr>
+        <w:t>. Development Timeline</w:t>
+      </w:r>
+    </w:p>
+    <w:p>
+      <w:pPr>
+        <w:spacing w:after="0" w:line="360" w:lineRule="auto"/>
+        <w:ind w:left="0" w:firstLine="0"/>
+        <w:rPr>
+          <w:sz w:val="32"/>
+          <w:szCs w:val="32"/>
+          <w:u w:val="single"/>
+        </w:rPr>
+      </w:pPr>
+    </w:p>
+    <w:p>
+      <w:pPr>
         <w:spacing w:after="0" w:line="360" w:lineRule="auto"/>
         <w:ind w:left="0" w:right="14" w:firstLine="0"/>
         <w:rPr>
@@ -4628,7 +5981,7 @@
           <w:noProof/>
         </w:rPr>
         <w:drawing>
-          <wp:inline distT="0" distB="0" distL="0" distR="0" wp14:anchorId="2713DF55" wp14:editId="4469365D">
+          <wp:inline distT="0" distB="0" distL="0" distR="0" wp14:anchorId="2713DF55" wp14:editId="68CE816E">
             <wp:extent cx="6513364" cy="3985260"/>
             <wp:effectExtent l="0" t="0" r="1905" b="0"/>
             <wp:docPr id="835787679" name="Picture 1"/>
@@ -4698,7 +6051,7 @@
 </file>
 
 <file path=word/endnotes.xml><?xml version="1.0" encoding="utf-8"?>
-<w:endnotes xmlns:wpc="http://schemas.microsoft.com/office/word/2010/wordprocessingCanvas" xmlns:cx="http://schemas.microsoft.com/office/drawing/2014/chartex" xmlns:cx1="http://schemas.microsoft.com/office/drawing/2015/9/8/chartex" xmlns:cx2="http://schemas.microsoft.com/office/drawing/2015/10/21/chartex" xmlns:cx3="http://schemas.microsoft.com/office/drawing/2016/5/9/chartex" xmlns:cx4="http://schemas.microsoft.com/office/drawing/2016/5/10/chartex" xmlns:cx5="http://schemas.microsoft.com/office/drawing/2016/5/11/chartex" xmlns:cx6="http://schemas.microsoft.com/office/drawing/2016/5/12/chartex" xmlns:cx7="http://schemas.microsoft.com/office/drawing/2016/5/13/chartex" xmlns:cx8="http://schemas.microsoft.com/office/drawing/2016/5/14/chartex" xmlns:mc="http://schemas.openxmlformats.org/markup-compatibility/2006" xmlns:aink="http://schemas.microsoft.com/office/drawing/2016/ink" xmlns:am3d="http://schemas.microsoft.com/office/drawing/2017/model3d" xmlns:o="urn:schemas-microsoft-com:office:office" xmlns:oel="http://schemas.microsoft.com/office/2019/extlst" xmlns:r="http://schemas.openxmlformats.org/officeDocument/2006/relationships" xmlns:m="http://schemas.openxmlformats.org/officeDocument/2006/math" xmlns:v="urn:schemas-microsoft-com:vml" xmlns:wp14="http://schemas.microsoft.com/office/word/2010/wordprocessingDrawing" xmlns:wp="http://schemas.openxmlformats.org/drawingml/2006/wordprocessingDrawing" xmlns:w10="urn:schemas-microsoft-com:office:word" xmlns:w="http://schemas.openxmlformats.org/wordprocessingml/2006/main" xmlns:w14="http://schemas.microsoft.com/office/word/2010/wordml" xmlns:w15="http://schemas.microsoft.com/office/word/2012/wordml" xmlns:w16cex="http://schemas.microsoft.com/office/word/2018/wordml/cex" xmlns:w16cid="http://schemas.microsoft.com/office/word/2016/wordml/cid" xmlns:w16="http://schemas.microsoft.com/office/word/2018/wordml" xmlns:w16sdtdh="http://schemas.microsoft.com/office/word/2020/wordml/sdtdatahash" xmlns:w16se="http://schemas.microsoft.com/office/word/2015/wordml/symex" xmlns:wpg="http://schemas.microsoft.com/office/word/2010/wordprocessingGroup" xmlns:wpi="http://schemas.microsoft.com/office/word/2010/wordprocessingInk" xmlns:wne="http://schemas.microsoft.com/office/word/2006/wordml" xmlns:wps="http://schemas.microsoft.com/office/word/2010/wordprocessingShape" mc:Ignorable="w14 w15 w16se w16cid w16 w16cex w16sdtdh wp14">
+<w:endnotes xmlns:wpc="http://schemas.microsoft.com/office/word/2010/wordprocessingCanvas" xmlns:cx="http://schemas.microsoft.com/office/drawing/2014/chartex" xmlns:cx1="http://schemas.microsoft.com/office/drawing/2015/9/8/chartex" xmlns:cx2="http://schemas.microsoft.com/office/drawing/2015/10/21/chartex" xmlns:cx3="http://schemas.microsoft.com/office/drawing/2016/5/9/chartex" xmlns:cx4="http://schemas.microsoft.com/office/drawing/2016/5/10/chartex" xmlns:cx5="http://schemas.microsoft.com/office/drawing/2016/5/11/chartex" xmlns:cx6="http://schemas.microsoft.com/office/drawing/2016/5/12/chartex" xmlns:cx7="http://schemas.microsoft.com/office/drawing/2016/5/13/chartex" xmlns:cx8="http://schemas.microsoft.com/office/drawing/2016/5/14/chartex" xmlns:mc="http://schemas.openxmlformats.org/markup-compatibility/2006" xmlns:aink="http://schemas.microsoft.com/office/drawing/2016/ink" xmlns:am3d="http://schemas.microsoft.com/office/drawing/2017/model3d" xmlns:o="urn:schemas-microsoft-com:office:office" xmlns:oel="http://schemas.microsoft.com/office/2019/extlst" xmlns:r="http://schemas.openxmlformats.org/officeDocument/2006/relationships" xmlns:m="http://schemas.openxmlformats.org/officeDocument/2006/math" xmlns:v="urn:schemas-microsoft-com:vml" xmlns:wp14="http://schemas.microsoft.com/office/word/2010/wordprocessingDrawing" xmlns:wp="http://schemas.openxmlformats.org/drawingml/2006/wordprocessingDrawing" xmlns:w10="urn:schemas-microsoft-com:office:word" xmlns:w="http://schemas.openxmlformats.org/wordprocessingml/2006/main" xmlns:w14="http://schemas.microsoft.com/office/word/2010/wordml" xmlns:w15="http://schemas.microsoft.com/office/word/2012/wordml" xmlns:w16cex="http://schemas.microsoft.com/office/word/2018/wordml/cex" xmlns:w16cid="http://schemas.microsoft.com/office/word/2016/wordml/cid" xmlns:w16="http://schemas.microsoft.com/office/word/2018/wordml" xmlns:w16du="http://schemas.microsoft.com/office/word/2023/wordml/word16du" xmlns:w16sdtdh="http://schemas.microsoft.com/office/word/2020/wordml/sdtdatahash" xmlns:w16se="http://schemas.microsoft.com/office/word/2015/wordml/symex" xmlns:wpg="http://schemas.microsoft.com/office/word/2010/wordprocessingGroup" xmlns:wpi="http://schemas.microsoft.com/office/word/2010/wordprocessingInk" xmlns:wne="http://schemas.microsoft.com/office/word/2006/wordml" xmlns:wps="http://schemas.microsoft.com/office/word/2010/wordprocessingShape" mc:Ignorable="w14 w15 w16se w16cid w16 w16cex w16sdtdh w16du wp14">
   <w:endnote w:type="separator" w:id="-1">
     <w:p>
       <w:pPr>
@@ -4723,7 +6076,7 @@
 </file>
 
 <file path=word/footer1.xml><?xml version="1.0" encoding="utf-8"?>
-<w:ftr xmlns:wpc="http://schemas.microsoft.com/office/word/2010/wordprocessingCanvas" xmlns:cx="http://schemas.microsoft.com/office/drawing/2014/chartex" xmlns:cx1="http://schemas.microsoft.com/office/drawing/2015/9/8/chartex" xmlns:cx2="http://schemas.microsoft.com/office/drawing/2015/10/21/chartex" xmlns:cx3="http://schemas.microsoft.com/office/drawing/2016/5/9/chartex" xmlns:cx4="http://schemas.microsoft.com/office/drawing/2016/5/10/chartex" xmlns:cx5="http://schemas.microsoft.com/office/drawing/2016/5/11/chartex" xmlns:cx6="http://schemas.microsoft.com/office/drawing/2016/5/12/chartex" xmlns:cx7="http://schemas.microsoft.com/office/drawing/2016/5/13/chartex" xmlns:cx8="http://schemas.microsoft.com/office/drawing/2016/5/14/chartex" xmlns:mc="http://schemas.openxmlformats.org/markup-compatibility/2006" xmlns:aink="http://schemas.microsoft.com/office/drawing/2016/ink" xmlns:am3d="http://schemas.microsoft.com/office/drawing/2017/model3d" xmlns:o="urn:schemas-microsoft-com:office:office" xmlns:oel="http://schemas.microsoft.com/office/2019/extlst" xmlns:r="http://schemas.openxmlformats.org/officeDocument/2006/relationships" xmlns:m="http://schemas.openxmlformats.org/officeDocument/2006/math" xmlns:v="urn:schemas-microsoft-com:vml" xmlns:wp14="http://schemas.microsoft.com/office/word/2010/wordprocessingDrawing" xmlns:wp="http://schemas.openxmlformats.org/drawingml/2006/wordprocessingDrawing" xmlns:w10="urn:schemas-microsoft-com:office:word" xmlns:w="http://schemas.openxmlformats.org/wordprocessingml/2006/main" xmlns:w14="http://schemas.microsoft.com/office/word/2010/wordml" xmlns:w15="http://schemas.microsoft.com/office/word/2012/wordml" xmlns:w16cex="http://schemas.microsoft.com/office/word/2018/wordml/cex" xmlns:w16cid="http://schemas.microsoft.com/office/word/2016/wordml/cid" xmlns:w16="http://schemas.microsoft.com/office/word/2018/wordml" xmlns:w16sdtdh="http://schemas.microsoft.com/office/word/2020/wordml/sdtdatahash" xmlns:w16se="http://schemas.microsoft.com/office/word/2015/wordml/symex" xmlns:wpg="http://schemas.microsoft.com/office/word/2010/wordprocessingGroup" xmlns:wpi="http://schemas.microsoft.com/office/word/2010/wordprocessingInk" xmlns:wne="http://schemas.microsoft.com/office/word/2006/wordml" xmlns:wps="http://schemas.microsoft.com/office/word/2010/wordprocessingShape" mc:Ignorable="w14 w15 w16se w16cid w16 w16cex w16sdtdh wp14">
+<w:ftr xmlns:wpc="http://schemas.microsoft.com/office/word/2010/wordprocessingCanvas" xmlns:cx="http://schemas.microsoft.com/office/drawing/2014/chartex" xmlns:cx1="http://schemas.microsoft.com/office/drawing/2015/9/8/chartex" xmlns:cx2="http://schemas.microsoft.com/office/drawing/2015/10/21/chartex" xmlns:cx3="http://schemas.microsoft.com/office/drawing/2016/5/9/chartex" xmlns:cx4="http://schemas.microsoft.com/office/drawing/2016/5/10/chartex" xmlns:cx5="http://schemas.microsoft.com/office/drawing/2016/5/11/chartex" xmlns:cx6="http://schemas.microsoft.com/office/drawing/2016/5/12/chartex" xmlns:cx7="http://schemas.microsoft.com/office/drawing/2016/5/13/chartex" xmlns:cx8="http://schemas.microsoft.com/office/drawing/2016/5/14/chartex" xmlns:mc="http://schemas.openxmlformats.org/markup-compatibility/2006" xmlns:aink="http://schemas.microsoft.com/office/drawing/2016/ink" xmlns:am3d="http://schemas.microsoft.com/office/drawing/2017/model3d" xmlns:o="urn:schemas-microsoft-com:office:office" xmlns:oel="http://schemas.microsoft.com/office/2019/extlst" xmlns:r="http://schemas.openxmlformats.org/officeDocument/2006/relationships" xmlns:m="http://schemas.openxmlformats.org/officeDocument/2006/math" xmlns:v="urn:schemas-microsoft-com:vml" xmlns:wp14="http://schemas.microsoft.com/office/word/2010/wordprocessingDrawing" xmlns:wp="http://schemas.openxmlformats.org/drawingml/2006/wordprocessingDrawing" xmlns:w10="urn:schemas-microsoft-com:office:word" xmlns:w="http://schemas.openxmlformats.org/wordprocessingml/2006/main" xmlns:w14="http://schemas.microsoft.com/office/word/2010/wordml" xmlns:w15="http://schemas.microsoft.com/office/word/2012/wordml" xmlns:w16cex="http://schemas.microsoft.com/office/word/2018/wordml/cex" xmlns:w16cid="http://schemas.microsoft.com/office/word/2016/wordml/cid" xmlns:w16="http://schemas.microsoft.com/office/word/2018/wordml" xmlns:w16du="http://schemas.microsoft.com/office/word/2023/wordml/word16du" xmlns:w16sdtdh="http://schemas.microsoft.com/office/word/2020/wordml/sdtdatahash" xmlns:w16se="http://schemas.microsoft.com/office/word/2015/wordml/symex" xmlns:wpg="http://schemas.microsoft.com/office/word/2010/wordprocessingGroup" xmlns:wpi="http://schemas.microsoft.com/office/word/2010/wordprocessingInk" xmlns:wne="http://schemas.microsoft.com/office/word/2006/wordml" xmlns:wps="http://schemas.microsoft.com/office/word/2010/wordprocessingShape" mc:Ignorable="w14 w15 w16se w16cid w16 w16cex w16sdtdh w16du wp14">
   <w:sdt>
     <w:sdtPr>
       <w:id w:val="195354694"/>
@@ -4787,7 +6140,7 @@
 </file>
 
 <file path=word/footnotes.xml><?xml version="1.0" encoding="utf-8"?>
-<w:footnotes xmlns:wpc="http://schemas.microsoft.com/office/word/2010/wordprocessingCanvas" xmlns:cx="http://schemas.microsoft.com/office/drawing/2014/chartex" xmlns:cx1="http://schemas.microsoft.com/office/drawing/2015/9/8/chartex" xmlns:cx2="http://schemas.microsoft.com/office/drawing/2015/10/21/chartex" xmlns:cx3="http://schemas.microsoft.com/office/drawing/2016/5/9/chartex" xmlns:cx4="http://schemas.microsoft.com/office/drawing/2016/5/10/chartex" xmlns:cx5="http://schemas.microsoft.com/office/drawing/2016/5/11/chartex" xmlns:cx6="http://schemas.microsoft.com/office/drawing/2016/5/12/chartex" xmlns:cx7="http://schemas.microsoft.com/office/drawing/2016/5/13/chartex" xmlns:cx8="http://schemas.microsoft.com/office/drawing/2016/5/14/chartex" xmlns:mc="http://schemas.openxmlformats.org/markup-compatibility/2006" xmlns:aink="http://schemas.microsoft.com/office/drawing/2016/ink" xmlns:am3d="http://schemas.microsoft.com/office/drawing/2017/model3d" xmlns:o="urn:schemas-microsoft-com:office:office" xmlns:oel="http://schemas.microsoft.com/office/2019/extlst" xmlns:r="http://schemas.openxmlformats.org/officeDocument/2006/relationships" xmlns:m="http://schemas.openxmlformats.org/officeDocument/2006/math" xmlns:v="urn:schemas-microsoft-com:vml" xmlns:wp14="http://schemas.microsoft.com/office/word/2010/wordprocessingDrawing" xmlns:wp="http://schemas.openxmlformats.org/drawingml/2006/wordprocessingDrawing" xmlns:w10="urn:schemas-microsoft-com:office:word" xmlns:w="http://schemas.openxmlformats.org/wordprocessingml/2006/main" xmlns:w14="http://schemas.microsoft.com/office/word/2010/wordml" xmlns:w15="http://schemas.microsoft.com/office/word/2012/wordml" xmlns:w16cex="http://schemas.microsoft.com/office/word/2018/wordml/cex" xmlns:w16cid="http://schemas.microsoft.com/office/word/2016/wordml/cid" xmlns:w16="http://schemas.microsoft.com/office/word/2018/wordml" xmlns:w16sdtdh="http://schemas.microsoft.com/office/word/2020/wordml/sdtdatahash" xmlns:w16se="http://schemas.microsoft.com/office/word/2015/wordml/symex" xmlns:wpg="http://schemas.microsoft.com/office/word/2010/wordprocessingGroup" xmlns:wpi="http://schemas.microsoft.com/office/word/2010/wordprocessingInk" xmlns:wne="http://schemas.microsoft.com/office/word/2006/wordml" xmlns:wps="http://schemas.microsoft.com/office/word/2010/wordprocessingShape" mc:Ignorable="w14 w15 w16se w16cid w16 w16cex w16sdtdh wp14">
+<w:footnotes xmlns:wpc="http://schemas.microsoft.com/office/word/2010/wordprocessingCanvas" xmlns:cx="http://schemas.microsoft.com/office/drawing/2014/chartex" xmlns:cx1="http://schemas.microsoft.com/office/drawing/2015/9/8/chartex" xmlns:cx2="http://schemas.microsoft.com/office/drawing/2015/10/21/chartex" xmlns:cx3="http://schemas.microsoft.com/office/drawing/2016/5/9/chartex" xmlns:cx4="http://schemas.microsoft.com/office/drawing/2016/5/10/chartex" xmlns:cx5="http://schemas.microsoft.com/office/drawing/2016/5/11/chartex" xmlns:cx6="http://schemas.microsoft.com/office/drawing/2016/5/12/chartex" xmlns:cx7="http://schemas.microsoft.com/office/drawing/2016/5/13/chartex" xmlns:cx8="http://schemas.microsoft.com/office/drawing/2016/5/14/chartex" xmlns:mc="http://schemas.openxmlformats.org/markup-compatibility/2006" xmlns:aink="http://schemas.microsoft.com/office/drawing/2016/ink" xmlns:am3d="http://schemas.microsoft.com/office/drawing/2017/model3d" xmlns:o="urn:schemas-microsoft-com:office:office" xmlns:oel="http://schemas.microsoft.com/office/2019/extlst" xmlns:r="http://schemas.openxmlformats.org/officeDocument/2006/relationships" xmlns:m="http://schemas.openxmlformats.org/officeDocument/2006/math" xmlns:v="urn:schemas-microsoft-com:vml" xmlns:wp14="http://schemas.microsoft.com/office/word/2010/wordprocessingDrawing" xmlns:wp="http://schemas.openxmlformats.org/drawingml/2006/wordprocessingDrawing" xmlns:w10="urn:schemas-microsoft-com:office:word" xmlns:w="http://schemas.openxmlformats.org/wordprocessingml/2006/main" xmlns:w14="http://schemas.microsoft.com/office/word/2010/wordml" xmlns:w15="http://schemas.microsoft.com/office/word/2012/wordml" xmlns:w16cex="http://schemas.microsoft.com/office/word/2018/wordml/cex" xmlns:w16cid="http://schemas.microsoft.com/office/word/2016/wordml/cid" xmlns:w16="http://schemas.microsoft.com/office/word/2018/wordml" xmlns:w16du="http://schemas.microsoft.com/office/word/2023/wordml/word16du" xmlns:w16sdtdh="http://schemas.microsoft.com/office/word/2020/wordml/sdtdatahash" xmlns:w16se="http://schemas.microsoft.com/office/word/2015/wordml/symex" xmlns:wpg="http://schemas.microsoft.com/office/word/2010/wordprocessingGroup" xmlns:wpi="http://schemas.microsoft.com/office/word/2010/wordprocessingInk" xmlns:wne="http://schemas.microsoft.com/office/word/2006/wordml" xmlns:wps="http://schemas.microsoft.com/office/word/2010/wordprocessingShape" mc:Ignorable="w14 w15 w16se w16cid w16 w16cex w16sdtdh w16du wp14">
   <w:footnote w:type="separator" w:id="-1">
     <w:p>
       <w:pPr>
@@ -4812,8 +6165,97 @@
 </file>
 
 <file path=word/numbering.xml><?xml version="1.0" encoding="utf-8"?>
-<w:numbering xmlns:wpc="http://schemas.microsoft.com/office/word/2010/wordprocessingCanvas" xmlns:cx="http://schemas.microsoft.com/office/drawing/2014/chartex" xmlns:cx1="http://schemas.microsoft.com/office/drawing/2015/9/8/chartex" xmlns:cx2="http://schemas.microsoft.com/office/drawing/2015/10/21/chartex" xmlns:cx3="http://schemas.microsoft.com/office/drawing/2016/5/9/chartex" xmlns:cx4="http://schemas.microsoft.com/office/drawing/2016/5/10/chartex" xmlns:cx5="http://schemas.microsoft.com/office/drawing/2016/5/11/chartex" xmlns:cx6="http://schemas.microsoft.com/office/drawing/2016/5/12/chartex" xmlns:cx7="http://schemas.microsoft.com/office/drawing/2016/5/13/chartex" xmlns:cx8="http://schemas.microsoft.com/office/drawing/2016/5/14/chartex" xmlns:mc="http://schemas.openxmlformats.org/markup-compatibility/2006" xmlns:aink="http://schemas.microsoft.com/office/drawing/2016/ink" xmlns:am3d="http://schemas.microsoft.com/office/drawing/2017/model3d" xmlns:o="urn:schemas-microsoft-com:office:office" xmlns:oel="http://schemas.microsoft.com/office/2019/extlst" xmlns:r="http://schemas.openxmlformats.org/officeDocument/2006/relationships" xmlns:m="http://schemas.openxmlformats.org/officeDocument/2006/math" xmlns:v="urn:schemas-microsoft-com:vml" xmlns:wp14="http://schemas.microsoft.com/office/word/2010/wordprocessingDrawing" xmlns:wp="http://schemas.openxmlformats.org/drawingml/2006/wordprocessingDrawing" xmlns:w10="urn:schemas-microsoft-com:office:word" xmlns:w="http://schemas.openxmlformats.org/wordprocessingml/2006/main" xmlns:w14="http://schemas.microsoft.com/office/word/2010/wordml" xmlns:w15="http://schemas.microsoft.com/office/word/2012/wordml" xmlns:w16cex="http://schemas.microsoft.com/office/word/2018/wordml/cex" xmlns:w16cid="http://schemas.microsoft.com/office/word/2016/wordml/cid" xmlns:w16="http://schemas.microsoft.com/office/word/2018/wordml" xmlns:w16sdtdh="http://schemas.microsoft.com/office/word/2020/wordml/sdtdatahash" xmlns:w16se="http://schemas.microsoft.com/office/word/2015/wordml/symex" xmlns:wpg="http://schemas.microsoft.com/office/word/2010/wordprocessingGroup" xmlns:wpi="http://schemas.microsoft.com/office/word/2010/wordprocessingInk" xmlns:wne="http://schemas.microsoft.com/office/word/2006/wordml" xmlns:wps="http://schemas.microsoft.com/office/word/2010/wordprocessingShape" mc:Ignorable="w14 w15 w16se w16cid w16 w16cex w16sdtdh wp14">
+<w:numbering xmlns:wpc="http://schemas.microsoft.com/office/word/2010/wordprocessingCanvas" xmlns:cx="http://schemas.microsoft.com/office/drawing/2014/chartex" xmlns:cx1="http://schemas.microsoft.com/office/drawing/2015/9/8/chartex" xmlns:cx2="http://schemas.microsoft.com/office/drawing/2015/10/21/chartex" xmlns:cx3="http://schemas.microsoft.com/office/drawing/2016/5/9/chartex" xmlns:cx4="http://schemas.microsoft.com/office/drawing/2016/5/10/chartex" xmlns:cx5="http://schemas.microsoft.com/office/drawing/2016/5/11/chartex" xmlns:cx6="http://schemas.microsoft.com/office/drawing/2016/5/12/chartex" xmlns:cx7="http://schemas.microsoft.com/office/drawing/2016/5/13/chartex" xmlns:cx8="http://schemas.microsoft.com/office/drawing/2016/5/14/chartex" xmlns:mc="http://schemas.openxmlformats.org/markup-compatibility/2006" xmlns:aink="http://schemas.microsoft.com/office/drawing/2016/ink" xmlns:am3d="http://schemas.microsoft.com/office/drawing/2017/model3d" xmlns:o="urn:schemas-microsoft-com:office:office" xmlns:oel="http://schemas.microsoft.com/office/2019/extlst" xmlns:r="http://schemas.openxmlformats.org/officeDocument/2006/relationships" xmlns:m="http://schemas.openxmlformats.org/officeDocument/2006/math" xmlns:v="urn:schemas-microsoft-com:vml" xmlns:wp14="http://schemas.microsoft.com/office/word/2010/wordprocessingDrawing" xmlns:wp="http://schemas.openxmlformats.org/drawingml/2006/wordprocessingDrawing" xmlns:w10="urn:schemas-microsoft-com:office:word" xmlns:w="http://schemas.openxmlformats.org/wordprocessingml/2006/main" xmlns:w14="http://schemas.microsoft.com/office/word/2010/wordml" xmlns:w15="http://schemas.microsoft.com/office/word/2012/wordml" xmlns:w16cex="http://schemas.microsoft.com/office/word/2018/wordml/cex" xmlns:w16cid="http://schemas.microsoft.com/office/word/2016/wordml/cid" xmlns:w16="http://schemas.microsoft.com/office/word/2018/wordml" xmlns:w16du="http://schemas.microsoft.com/office/word/2023/wordml/word16du" xmlns:w16sdtdh="http://schemas.microsoft.com/office/word/2020/wordml/sdtdatahash" xmlns:w16se="http://schemas.microsoft.com/office/word/2015/wordml/symex" xmlns:wpg="http://schemas.microsoft.com/office/word/2010/wordprocessingGroup" xmlns:wpi="http://schemas.microsoft.com/office/word/2010/wordprocessingInk" xmlns:wne="http://schemas.microsoft.com/office/word/2006/wordml" xmlns:wps="http://schemas.microsoft.com/office/word/2010/wordprocessingShape" mc:Ignorable="w14 w15 w16se w16cid w16 w16cex w16sdtdh w16du wp14">
   <w:abstractNum w:abstractNumId="0" w15:restartNumberingAfterBreak="0">
+    <w:nsid w:val="01AA7AE8"/>
+    <w:multiLevelType w:val="hybridMultilevel"/>
+    <w:tmpl w:val="4B0EB9FC"/>
+    <w:lvl w:ilvl="0" w:tplc="505EA5C6">
+      <w:start w:val="1"/>
+      <w:numFmt w:val="decimal"/>
+      <w:lvlText w:val="%1."/>
+      <w:lvlJc w:val="left"/>
+      <w:pPr>
+        <w:ind w:left="1080" w:hanging="360"/>
+      </w:pPr>
+      <w:rPr>
+        <w:rFonts w:hint="default"/>
+      </w:rPr>
+    </w:lvl>
+    <w:lvl w:ilvl="1" w:tplc="04090019" w:tentative="1">
+      <w:start w:val="1"/>
+      <w:numFmt w:val="lowerLetter"/>
+      <w:lvlText w:val="%2."/>
+      <w:lvlJc w:val="left"/>
+      <w:pPr>
+        <w:ind w:left="1800" w:hanging="360"/>
+      </w:pPr>
+    </w:lvl>
+    <w:lvl w:ilvl="2" w:tplc="0409001B" w:tentative="1">
+      <w:start w:val="1"/>
+      <w:numFmt w:val="lowerRoman"/>
+      <w:lvlText w:val="%3."/>
+      <w:lvlJc w:val="right"/>
+      <w:pPr>
+        <w:ind w:left="2520" w:hanging="180"/>
+      </w:pPr>
+    </w:lvl>
+    <w:lvl w:ilvl="3" w:tplc="0409000F" w:tentative="1">
+      <w:start w:val="1"/>
+      <w:numFmt w:val="decimal"/>
+      <w:lvlText w:val="%4."/>
+      <w:lvlJc w:val="left"/>
+      <w:pPr>
+        <w:ind w:left="3240" w:hanging="360"/>
+      </w:pPr>
+    </w:lvl>
+    <w:lvl w:ilvl="4" w:tplc="04090019" w:tentative="1">
+      <w:start w:val="1"/>
+      <w:numFmt w:val="lowerLetter"/>
+      <w:lvlText w:val="%5."/>
+      <w:lvlJc w:val="left"/>
+      <w:pPr>
+        <w:ind w:left="3960" w:hanging="360"/>
+      </w:pPr>
+    </w:lvl>
+    <w:lvl w:ilvl="5" w:tplc="0409001B" w:tentative="1">
+      <w:start w:val="1"/>
+      <w:numFmt w:val="lowerRoman"/>
+      <w:lvlText w:val="%6."/>
+      <w:lvlJc w:val="right"/>
+      <w:pPr>
+        <w:ind w:left="4680" w:hanging="180"/>
+      </w:pPr>
+    </w:lvl>
+    <w:lvl w:ilvl="6" w:tplc="0409000F" w:tentative="1">
+      <w:start w:val="1"/>
+      <w:numFmt w:val="decimal"/>
+      <w:lvlText w:val="%7."/>
+      <w:lvlJc w:val="left"/>
+      <w:pPr>
+        <w:ind w:left="5400" w:hanging="360"/>
+      </w:pPr>
+    </w:lvl>
+    <w:lvl w:ilvl="7" w:tplc="04090019" w:tentative="1">
+      <w:start w:val="1"/>
+      <w:numFmt w:val="lowerLetter"/>
+      <w:lvlText w:val="%8."/>
+      <w:lvlJc w:val="left"/>
+      <w:pPr>
+        <w:ind w:left="6120" w:hanging="360"/>
+      </w:pPr>
+    </w:lvl>
+    <w:lvl w:ilvl="8" w:tplc="0409001B" w:tentative="1">
+      <w:start w:val="1"/>
+      <w:numFmt w:val="lowerRoman"/>
+      <w:lvlText w:val="%9."/>
+      <w:lvlJc w:val="right"/>
+      <w:pPr>
+        <w:ind w:left="6840" w:hanging="180"/>
+      </w:pPr>
+    </w:lvl>
+  </w:abstractNum>
+  <w:abstractNum w:abstractNumId="1" w15:restartNumberingAfterBreak="0">
     <w:nsid w:val="706E0759"/>
     <w:multiLevelType w:val="multilevel"/>
     <w:tmpl w:val="4408755E"/>
@@ -4900,13 +6342,16 @@
     </w:lvl>
   </w:abstractNum>
   <w:num w:numId="1" w16cid:durableId="1336374980">
+    <w:abstractNumId w:val="1"/>
+  </w:num>
+  <w:num w:numId="2" w16cid:durableId="611280346">
     <w:abstractNumId w:val="0"/>
   </w:num>
 </w:numbering>
 </file>
 
 <file path=word/styles.xml><?xml version="1.0" encoding="utf-8"?>
-<w:styles xmlns:mc="http://schemas.openxmlformats.org/markup-compatibility/2006" xmlns:r="http://schemas.openxmlformats.org/officeDocument/2006/relationships" xmlns:w="http://schemas.openxmlformats.org/wordprocessingml/2006/main" xmlns:w14="http://schemas.microsoft.com/office/word/2010/wordml" xmlns:w15="http://schemas.microsoft.com/office/word/2012/wordml" xmlns:w16cex="http://schemas.microsoft.com/office/word/2018/wordml/cex" xmlns:w16cid="http://schemas.microsoft.com/office/word/2016/wordml/cid" xmlns:w16="http://schemas.microsoft.com/office/word/2018/wordml" xmlns:w16sdtdh="http://schemas.microsoft.com/office/word/2020/wordml/sdtdatahash" xmlns:w16se="http://schemas.microsoft.com/office/word/2015/wordml/symex" mc:Ignorable="w14 w15 w16se w16cid w16 w16cex w16sdtdh">
+<w:styles xmlns:mc="http://schemas.openxmlformats.org/markup-compatibility/2006" xmlns:r="http://schemas.openxmlformats.org/officeDocument/2006/relationships" xmlns:w="http://schemas.openxmlformats.org/wordprocessingml/2006/main" xmlns:w14="http://schemas.microsoft.com/office/word/2010/wordml" xmlns:w15="http://schemas.microsoft.com/office/word/2012/wordml" xmlns:w16cex="http://schemas.microsoft.com/office/word/2018/wordml/cex" xmlns:w16cid="http://schemas.microsoft.com/office/word/2016/wordml/cid" xmlns:w16="http://schemas.microsoft.com/office/word/2018/wordml" xmlns:w16du="http://schemas.microsoft.com/office/word/2023/wordml/word16du" xmlns:w16sdtdh="http://schemas.microsoft.com/office/word/2020/wordml/sdtdatahash" xmlns:w16se="http://schemas.microsoft.com/office/word/2015/wordml/symex" mc:Ignorable="w14 w15 w16se w16cid w16 w16cex w16sdtdh w16du">
   <w:docDefaults>
     <w:rPrDefault>
       <w:rPr>

</xml_diff>